<commit_message>
updated with Mads' changes
</commit_message>
<xml_diff>
--- a/Handout 2/handout 2.docx
+++ b/Handout 2/handout 2.docx
@@ -19,7 +19,7 @@
             <mc:AlternateContent>
               <mc:Choice Requires="wpg">
                 <w:drawing>
-                  <wp:anchor distT="0" distB="0" distL="114300" distR="114300" simplePos="0" relativeHeight="251658244" behindDoc="0" locked="0" layoutInCell="1" allowOverlap="1" wp14:anchorId="1BC6024B" wp14:editId="1652A867">
+                  <wp:anchor distT="0" distB="0" distL="114300" distR="114300" simplePos="0" relativeHeight="251656196" behindDoc="0" locked="0" layoutInCell="1" allowOverlap="1" wp14:anchorId="1BC6024B" wp14:editId="64DDADCA">
                     <wp:simplePos x="0" y="0"/>
                     <wp:positionH relativeFrom="page">
                       <wp:align>center</wp:align>
@@ -264,15 +264,15 @@
                   </wp:anchor>
                 </w:drawing>
               </mc:Choice>
-              <mc:Fallback xmlns:a="http://schemas.openxmlformats.org/drawingml/2006/main" xmlns:pic="http://schemas.openxmlformats.org/drawingml/2006/picture" xmlns:a14="http://schemas.microsoft.com/office/drawing/2010/main" xmlns:arto="http://schemas.microsoft.com/office/word/2006/arto">
-                <w:pict w14:anchorId="00C41B9B">
-                  <v:group id="Group 149" style="position:absolute;margin-left:0;margin-top:0;width:8in;height:95.7pt;z-index:251667456;mso-width-percent:941;mso-height-percent:121;mso-top-percent:23;mso-position-horizontal:center;mso-position-horizontal-relative:page;mso-position-vertical-relative:page;mso-width-percent:941;mso-height-percent:121;mso-top-percent:23" coordsize="73152,12161" coordorigin="" o:spid="_x0000_s1026" w14:anchorId="10C96114" o:gfxdata="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">
-                    <v:shape id="Rectangle 51" style="position:absolute;width:73152;height:11303;visibility:visible;mso-wrap-style:square;v-text-anchor:middle" coordsize="7312660,1129665" o:spid="_x0000_s1027" fillcolor="#4472c4 [3204]" stroked="f" strokeweight="1pt" path="m,l7312660,r,1129665l3619500,733425,,1091565,,xe" o:gfxdata="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">
+              <mc:Fallback>
+                <w:pict>
+                  <v:group w14:anchorId="5C063C63" id="Group 149" o:spid="_x0000_s1026" style="position:absolute;margin-left:0;margin-top:0;width:8in;height:95.7pt;z-index:251656196;mso-width-percent:941;mso-height-percent:121;mso-top-percent:23;mso-position-horizontal:center;mso-position-horizontal-relative:page;mso-position-vertical-relative:page;mso-width-percent:941;mso-height-percent:121;mso-top-percent:23" coordorigin="" coordsize="73152,12161" o:gfxdata="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">
+                    <v:shape id="Rectangle 51" o:spid="_x0000_s1027" style="position:absolute;width:73152;height:11303;visibility:visible;mso-wrap-style:square;v-text-anchor:middle" coordsize="7312660,1129665" o:gfxdata="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" path="m,l7312660,r,1129665l3619500,733425,,1091565,,xe" fillcolor="#4472c4 [3204]" stroked="f" strokeweight="1pt">
                       <v:stroke joinstyle="miter"/>
                       <v:path arrowok="t" o:connecttype="custom" o:connectlocs="0,0;7315200,0;7315200,1130373;3620757,733885;0,1092249;0,0" o:connectangles="0,0,0,0,0,0"/>
                     </v:shape>
-                    <v:rect id="Rectangle 151" style="position:absolute;width:73152;height:12161;visibility:visible;mso-wrap-style:square;v-text-anchor:middle" o:spid="_x0000_s1028" stroked="f" strokeweight="1pt" o:gfxdata="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">
-                      <v:fill type="frame" o:title="" recolor="t" rotate="t" r:id="rId9"/>
+                    <v:rect id="Rectangle 151" o:spid="_x0000_s1028" style="position:absolute;width:73152;height:12161;visibility:visible;mso-wrap-style:square;v-text-anchor:middle" o:gfxdata="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" stroked="f" strokeweight="1pt">
+                      <v:fill r:id="rId9" o:title="" recolor="t" rotate="t" type="frame"/>
                     </v:rect>
                     <w10:wrap anchorx="page" anchory="page"/>
                   </v:group>
@@ -287,7 +287,7 @@
               <w:noProof/>
             </w:rPr>
             <w:drawing>
-              <wp:anchor distT="0" distB="0" distL="114300" distR="114300" simplePos="0" relativeHeight="251658246" behindDoc="0" locked="0" layoutInCell="1" allowOverlap="1" wp14:anchorId="3BA25C03" wp14:editId="7DE39E0C">
+              <wp:anchor distT="0" distB="0" distL="114300" distR="114300" simplePos="0" relativeHeight="251656198" behindDoc="0" locked="0" layoutInCell="1" allowOverlap="1" wp14:anchorId="3BA25C03" wp14:editId="27611765">
                 <wp:simplePos x="0" y="0"/>
                 <wp:positionH relativeFrom="margin">
                   <wp:posOffset>4436110</wp:posOffset>
@@ -354,7 +354,7 @@
               <w:noProof/>
             </w:rPr>
             <w:drawing>
-              <wp:anchor distT="0" distB="0" distL="114300" distR="114300" simplePos="0" relativeHeight="251658245" behindDoc="0" locked="0" layoutInCell="1" allowOverlap="1" wp14:anchorId="10BB4EA9" wp14:editId="3E77F016">
+              <wp:anchor distT="0" distB="0" distL="114300" distR="114300" simplePos="0" relativeHeight="251656197" behindDoc="0" locked="0" layoutInCell="1" allowOverlap="1" wp14:anchorId="10BB4EA9" wp14:editId="52CB3E94">
                 <wp:simplePos x="0" y="0"/>
                 <wp:positionH relativeFrom="margin">
                   <wp:posOffset>-169926</wp:posOffset>
@@ -417,7 +417,7 @@
             <mc:AlternateContent>
               <mc:Choice Requires="wps">
                 <w:drawing>
-                  <wp:anchor distT="0" distB="0" distL="114300" distR="114300" simplePos="0" relativeHeight="251658242" behindDoc="0" locked="0" layoutInCell="1" allowOverlap="1" wp14:anchorId="582C97F4" wp14:editId="7133AC9F">
+                  <wp:anchor distT="0" distB="0" distL="114300" distR="114300" simplePos="0" relativeHeight="251656194" behindDoc="0" locked="0" layoutInCell="1" allowOverlap="1" wp14:anchorId="582C97F4" wp14:editId="5A2C9924">
                     <wp:simplePos x="0" y="0"/>
                     <wp:positionH relativeFrom="page">
                       <wp:posOffset>-1126541</wp:posOffset>
@@ -566,7 +566,7 @@
                     <v:stroke joinstyle="miter"/>
                     <v:path gradientshapeok="t" o:connecttype="rect"/>
                   </v:shapetype>
-                  <v:shape id="Text Box 154" o:spid="_x0000_s1026" type="#_x0000_t202" style="position:absolute;margin-left:-88.7pt;margin-top:237.9pt;width:682.45pt;height:286.5pt;z-index:251658242;visibility:visible;mso-wrap-style:square;mso-width-percent:0;mso-height-percent:363;mso-wrap-distance-left:9pt;mso-wrap-distance-top:0;mso-wrap-distance-right:9pt;mso-wrap-distance-bottom:0;mso-position-horizontal:absolute;mso-position-horizontal-relative:page;mso-position-vertical:absolute;mso-position-vertical-relative:page;mso-width-percent:0;mso-height-percent:363;mso-width-relative:page;mso-height-relative:page;v-text-anchor:bottom" o:gfxdata="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" filled="f" stroked="f" strokeweight=".5pt">
+                  <v:shape id="Text Box 154" o:spid="_x0000_s1026" type="#_x0000_t202" style="position:absolute;margin-left:-88.7pt;margin-top:237.9pt;width:682.45pt;height:286.5pt;z-index:251656194;visibility:visible;mso-wrap-style:square;mso-width-percent:0;mso-height-percent:363;mso-wrap-distance-left:9pt;mso-wrap-distance-top:0;mso-wrap-distance-right:9pt;mso-wrap-distance-bottom:0;mso-position-horizontal:absolute;mso-position-horizontal-relative:page;mso-position-vertical:absolute;mso-position-vertical-relative:page;mso-width-percent:0;mso-height-percent:363;mso-width-relative:page;mso-height-relative:page;v-text-anchor:bottom" o:gfxdata="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" filled="f" stroked="f" strokeweight=".5pt">
                     <v:textbox inset="126pt,0,54pt,0">
                       <w:txbxContent>
                         <w:p>
@@ -660,7 +660,7 @@
             <mc:AlternateContent>
               <mc:Choice Requires="wps">
                 <w:drawing>
-                  <wp:anchor distT="0" distB="0" distL="114300" distR="114300" simplePos="0" relativeHeight="251658243" behindDoc="0" locked="0" layoutInCell="1" allowOverlap="1" wp14:anchorId="7C1330E2" wp14:editId="6672531C">
+                  <wp:anchor distT="0" distB="0" distL="114300" distR="114300" simplePos="0" relativeHeight="251656195" behindDoc="0" locked="0" layoutInCell="1" allowOverlap="1" wp14:anchorId="7C1330E2" wp14:editId="7BFBF110">
                     <wp:simplePos x="0" y="0"/>
                     <wp:positionH relativeFrom="margin">
                       <wp:align>center</wp:align>
@@ -886,7 +886,7 @@
               </mc:Choice>
               <mc:Fallback>
                 <w:pict>
-                  <v:shape w14:anchorId="7C1330E2" id="Text Box 152" o:spid="_x0000_s1027" type="#_x0000_t202" style="position:absolute;margin-left:0;margin-top:623.1pt;width:8in;height:108.85pt;z-index:251658243;visibility:visible;mso-wrap-style:square;mso-width-percent:941;mso-height-percent:0;mso-wrap-distance-left:9pt;mso-wrap-distance-top:0;mso-wrap-distance-right:9pt;mso-wrap-distance-bottom:0;mso-position-horizontal:center;mso-position-horizontal-relative:margin;mso-position-vertical:absolute;mso-position-vertical-relative:page;mso-width-percent:941;mso-height-percent:0;mso-width-relative:page;mso-height-relative:page;v-text-anchor:bottom" o:gfxdata="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" filled="f" stroked="f" strokeweight=".5pt">
+                  <v:shape w14:anchorId="7C1330E2" id="Text Box 152" o:spid="_x0000_s1027" type="#_x0000_t202" style="position:absolute;margin-left:0;margin-top:623.1pt;width:8in;height:108.85pt;z-index:251656195;visibility:visible;mso-wrap-style:square;mso-width-percent:941;mso-height-percent:0;mso-wrap-distance-left:9pt;mso-wrap-distance-top:0;mso-wrap-distance-right:9pt;mso-wrap-distance-bottom:0;mso-position-horizontal:center;mso-position-horizontal-relative:margin;mso-position-vertical:absolute;mso-position-vertical-relative:page;mso-width-percent:941;mso-height-percent:0;mso-width-relative:page;mso-height-relative:page;v-text-anchor:bottom" o:gfxdata="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" filled="f" stroked="f" strokeweight=".5pt">
                     <v:textbox inset="126pt,0,54pt,0">
                       <w:txbxContent>
                         <w:p>
@@ -2787,13 +2787,7 @@
         <w:jc w:val="both"/>
       </w:pPr>
       <w:r>
-        <w:t xml:space="preserve">There are three major aspects that should be challenged: sustainability, Smart Home integration and livability. The </w:t>
-      </w:r>
-      <w:r>
-        <w:t>future model should address them as a holistic solution. The ultimate objective of future construction is three-fold. It should ensure that the energy consumed in the construction and subsequent use of a building is considered in the design phase; it should employ modern technology and visionary design to create an efficient building envelope without compromising the highest standards of comfort and health; and it should have the lowest possible impact on the climate by using renewable energy sources and adopting the concept of climate payback.</w:t>
-      </w:r>
-      <w:r>
-        <w:t xml:space="preserve"> </w:t>
+        <w:t xml:space="preserve">There are three major aspects that should be challenged: sustainability, Smart Home integration and livability. The future model should address them as a holistic solution. The ultimate objective of future construction is three-fold. It should ensure that the energy consumed in the construction and subsequent use of a building is considered in the design phase; it should employ modern technology and visionary design to create an efficient building envelope without compromising the highest standards of comfort and health; and it should have the lowest possible impact on the climate by using renewable energy sources and adopting the concept of climate payback. </w:t>
       </w:r>
     </w:p>
     <w:p>
@@ -2844,22 +2838,11 @@
         </w:rPr>
       </w:pPr>
       <w:bookmarkStart w:id="5" w:name="_Toc68073280"/>
-      <w:commentRangeStart w:id="6"/>
       <w:r>
         <w:rPr>
           <w:lang w:val="en-US"/>
         </w:rPr>
         <w:t xml:space="preserve">Sub questions: </w:t>
-      </w:r>
-      <w:commentRangeEnd w:id="6"/>
-      <w:r>
-        <w:rPr>
-          <w:rStyle w:val="CommentReference"/>
-          <w:rFonts w:asciiTheme="minorHAnsi" w:eastAsiaTheme="minorHAnsi" w:hAnsiTheme="minorHAnsi" w:cstheme="minorBidi"/>
-          <w:color w:val="auto"/>
-          <w:lang w:val="en-US"/>
-        </w:rPr>
-        <w:commentReference w:id="6"/>
       </w:r>
       <w:bookmarkEnd w:id="5"/>
     </w:p>
@@ -3038,7 +3021,19 @@
         <w:rPr>
           <w:rFonts w:eastAsia="-apple-system" w:cstheme="minorHAnsi"/>
         </w:rPr>
-        <w:t>Is the installation of Velux windows will set up my future home design?</w:t>
+        <w:t xml:space="preserve">Is the installation of </w:t>
+      </w:r>
+      <w:r>
+        <w:rPr>
+          <w:rFonts w:eastAsia="-apple-system" w:cstheme="minorHAnsi"/>
+        </w:rPr>
+        <w:t>VELUX</w:t>
+      </w:r>
+      <w:r>
+        <w:rPr>
+          <w:rFonts w:eastAsia="-apple-system" w:cstheme="minorHAnsi"/>
+        </w:rPr>
+        <w:t xml:space="preserve"> windows will set up my future home design?</w:t>
       </w:r>
     </w:p>
     <w:p>
@@ -3089,24 +3084,42 @@
           <w:lang w:val="en-US"/>
         </w:rPr>
       </w:pPr>
-      <w:bookmarkStart w:id="7" w:name="_Toc67728803"/>
-      <w:bookmarkStart w:id="8" w:name="_Toc67729068"/>
-      <w:bookmarkStart w:id="9" w:name="_Toc68073281"/>
+      <w:bookmarkStart w:id="6" w:name="_Toc67728803"/>
+      <w:bookmarkStart w:id="7" w:name="_Toc67729068"/>
+      <w:bookmarkStart w:id="8" w:name="_Toc68073281"/>
       <w:r>
         <w:rPr>
           <w:lang w:val="en-US"/>
         </w:rPr>
         <w:t>Generating Ideas</w:t>
       </w:r>
+      <w:bookmarkEnd w:id="6"/>
       <w:bookmarkEnd w:id="7"/>
       <w:bookmarkEnd w:id="8"/>
-      <w:bookmarkEnd w:id="9"/>
       <w:r>
         <w:rPr>
           <w:lang w:val="en-US"/>
         </w:rPr>
         <w:t xml:space="preserve"> </w:t>
       </w:r>
+      <w:r>
+        <w:rPr>
+          <w:lang w:val="en-US"/>
+        </w:rPr>
+        <w:t>(</w:t>
+      </w:r>
+      <w:r>
+        <w:rPr>
+          <w:lang w:val="en-US"/>
+        </w:rPr>
+        <w:t>Anisa</w:t>
+      </w:r>
+      <w:r>
+        <w:rPr>
+          <w:lang w:val="en-US"/>
+        </w:rPr>
+        <w:t xml:space="preserve">) </w:t>
+      </w:r>
     </w:p>
     <w:p>
       <w:pPr>
@@ -3121,10 +3134,7 @@
         <w:spacing w:line="276" w:lineRule="auto"/>
       </w:pPr>
       <w:r>
-        <w:t>… How did we decide on h</w:t>
-      </w:r>
-      <w:r>
-        <w:t>ow to make ideas …</w:t>
+        <w:t>… How did we decide on how to make ideas …</w:t>
       </w:r>
     </w:p>
     <w:p>
@@ -3164,34 +3174,363 @@
           <w:lang w:val="en-US"/>
         </w:rPr>
       </w:pPr>
-      <w:bookmarkStart w:id="10" w:name="_Toc68073282"/>
+      <w:bookmarkStart w:id="9" w:name="_Toc68073282"/>
       <w:r>
         <w:rPr>
           <w:lang w:val="en-US"/>
         </w:rPr>
         <w:t>Involvement</w:t>
       </w:r>
-      <w:bookmarkEnd w:id="10"/>
+      <w:bookmarkEnd w:id="9"/>
       <w:r>
         <w:rPr>
           <w:lang w:val="en-US"/>
         </w:rPr>
         <w:t xml:space="preserve"> </w:t>
       </w:r>
-    </w:p>
-    <w:p>
-      <w:pPr>
-        <w:pStyle w:val="ListParagraph"/>
-        <w:numPr>
-          <w:ilvl w:val="0"/>
-          <w:numId w:val="11"/>
-        </w:numPr>
-      </w:pPr>
-      <w:r>
-        <w:t xml:space="preserve">Who was involved in the </w:t>
+      <w:r>
+        <w:rPr>
+          <w:lang w:val="en-US"/>
+        </w:rPr>
+        <w:t xml:space="preserve">(Tristan) </w:t>
+      </w:r>
+    </w:p>
+    <w:p>
+      <w:r>
+        <w:t>T</w:t>
+      </w:r>
+      <w:r>
+        <w:t>o</w:t>
+      </w:r>
+      <w:r>
+        <w:t xml:space="preserve"> optimize the idea </w:t>
+      </w:r>
+      <w:r>
+        <w:t>creation,</w:t>
+      </w:r>
+      <w:r>
+        <w:t xml:space="preserve"> it is </w:t>
+      </w:r>
+      <w:r>
+        <w:t xml:space="preserve">ideal to involve several people, either internal or external members. </w:t>
+      </w:r>
+      <w:r>
+        <w:t xml:space="preserve">With that said it is important </w:t>
+      </w:r>
+      <w:r>
+        <w:t xml:space="preserve">not to </w:t>
+      </w:r>
+      <w:r>
+        <w:t>make the idea generation phase to bias</w:t>
+      </w:r>
+      <w:r>
+        <w:t>ed</w:t>
+      </w:r>
+      <w:r>
+        <w:t xml:space="preserve"> in the sense it must be discussed who to involve</w:t>
+      </w:r>
+      <w:r>
+        <w:t xml:space="preserve"> – if only experts within the field are involved it will be highly biased and </w:t>
+      </w:r>
+      <w:r>
+        <w:t>confined</w:t>
+      </w:r>
+      <w:r>
+        <w:t>.</w:t>
       </w:r>
     </w:p>
     <w:p/>
+    <w:p>
+      <w:r>
+        <w:fldChar w:fldCharType="begin"/>
+      </w:r>
+      <w:r>
+        <w:instrText xml:space="preserve"> REF _Ref68076433 \h </w:instrText>
+      </w:r>
+      <w:r>
+        <w:fldChar w:fldCharType="separate"/>
+      </w:r>
+      <w:r>
+        <w:t xml:space="preserve">Figure </w:t>
+      </w:r>
+      <w:r>
+        <w:rPr>
+          <w:noProof/>
+        </w:rPr>
+        <w:t>1</w:t>
+      </w:r>
+      <w:r>
+        <w:fldChar w:fldCharType="end"/>
+      </w:r>
+      <w:r>
+        <w:fldChar w:fldCharType="begin"/>
+      </w:r>
+      <w:r>
+        <w:instrText xml:space="preserve"> REF _Ref68076096 \h </w:instrText>
+      </w:r>
+      <w:r>
+        <w:fldChar w:fldCharType="separate"/>
+      </w:r>
+      <w:r>
+        <w:fldChar w:fldCharType="end"/>
+      </w:r>
+      <w:r>
+        <w:t xml:space="preserve"> </w:t>
+      </w:r>
+      <w:r>
+        <w:t xml:space="preserve">shows </w:t>
+      </w:r>
+      <w:r>
+        <w:t xml:space="preserve">the different valleys that could be explored and associated groups that should be involved in the </w:t>
+      </w:r>
+      <w:r>
+        <w:t xml:space="preserve">input phase </w:t>
+      </w:r>
+      <w:r>
+        <w:t>to cover different types of innovation.</w:t>
+      </w:r>
+      <w:r>
+        <w:t xml:space="preserve"> </w:t>
+      </w:r>
+      <w:r>
+        <w:t xml:space="preserve">Some groups are easily identified like customers and </w:t>
+      </w:r>
+      <w:r>
+        <w:t xml:space="preserve">experts, where others must be found with workshops and similar </w:t>
+      </w:r>
+      <w:r>
+        <w:t>activities</w:t>
+      </w:r>
+      <w:r>
+        <w:t xml:space="preserve"> (</w:t>
+      </w:r>
+      <w:r>
+        <w:t xml:space="preserve">e.g. Lead Users). </w:t>
+      </w:r>
+      <w:r>
+        <w:t>U</w:t>
+      </w:r>
+      <w:r>
+        <w:t>nfortunately</w:t>
+      </w:r>
+      <w:r>
+        <w:t xml:space="preserve"> involving these groups </w:t>
+      </w:r>
+      <w:r>
+        <w:t>takes time</w:t>
+      </w:r>
+      <w:r>
+        <w:t xml:space="preserve"> and resources </w:t>
+      </w:r>
+      <w:r>
+        <w:t xml:space="preserve">and would require </w:t>
+      </w:r>
+      <w:r>
+        <w:t xml:space="preserve">too many </w:t>
+      </w:r>
+      <w:r>
+        <w:t>work</w:t>
+      </w:r>
+      <w:r>
+        <w:t xml:space="preserve"> hours </w:t>
+      </w:r>
+      <w:r>
+        <w:t>as well the current situation with COVID-19 is making it even more difficult.</w:t>
+      </w:r>
+      <w:r>
+        <w:t xml:space="preserve"> </w:t>
+      </w:r>
+    </w:p>
+    <w:p>
+      <w:r>
+        <w:rPr>
+          <w:noProof/>
+        </w:rPr>
+        <mc:AlternateContent>
+          <mc:Choice Requires="wpg">
+            <w:drawing>
+              <wp:anchor distT="0" distB="0" distL="114300" distR="114300" simplePos="0" relativeHeight="251660296" behindDoc="0" locked="0" layoutInCell="1" allowOverlap="1" wp14:anchorId="26F9A0AA" wp14:editId="644EB847">
+                <wp:simplePos x="0" y="0"/>
+                <wp:positionH relativeFrom="column">
+                  <wp:posOffset>0</wp:posOffset>
+                </wp:positionH>
+                <wp:positionV relativeFrom="paragraph">
+                  <wp:posOffset>186083</wp:posOffset>
+                </wp:positionV>
+                <wp:extent cx="5943600" cy="3462655"/>
+                <wp:effectExtent l="0" t="0" r="0" b="4445"/>
+                <wp:wrapTopAndBottom/>
+                <wp:docPr id="10" name="Group 10"/>
+                <wp:cNvGraphicFramePr/>
+                <a:graphic xmlns:a="http://schemas.openxmlformats.org/drawingml/2006/main">
+                  <a:graphicData uri="http://schemas.microsoft.com/office/word/2010/wordprocessingGroup">
+                    <wpg:wgp>
+                      <wpg:cNvGrpSpPr/>
+                      <wpg:grpSpPr>
+                        <a:xfrm>
+                          <a:off x="0" y="0"/>
+                          <a:ext cx="5943600" cy="3462655"/>
+                          <a:chOff x="0" y="0"/>
+                          <a:chExt cx="5943600" cy="3462655"/>
+                        </a:xfrm>
+                      </wpg:grpSpPr>
+                      <pic:pic xmlns:pic="http://schemas.openxmlformats.org/drawingml/2006/picture">
+                        <pic:nvPicPr>
+                          <pic:cNvPr id="8" name="Picture 8"/>
+                          <pic:cNvPicPr>
+                            <a:picLocks noChangeAspect="1"/>
+                          </pic:cNvPicPr>
+                        </pic:nvPicPr>
+                        <pic:blipFill>
+                          <a:blip r:embed="rId12">
+                            <a:extLst>
+                              <a:ext uri="{28A0092B-C50C-407E-A947-70E740481C1C}">
+                                <a14:useLocalDpi xmlns:a14="http://schemas.microsoft.com/office/drawing/2010/main" val="0"/>
+                              </a:ext>
+                            </a:extLst>
+                          </a:blip>
+                          <a:stretch>
+                            <a:fillRect/>
+                          </a:stretch>
+                        </pic:blipFill>
+                        <pic:spPr>
+                          <a:xfrm>
+                            <a:off x="0" y="0"/>
+                            <a:ext cx="5943600" cy="3143250"/>
+                          </a:xfrm>
+                          <a:prstGeom prst="rect">
+                            <a:avLst/>
+                          </a:prstGeom>
+                        </pic:spPr>
+                      </pic:pic>
+                      <wps:wsp>
+                        <wps:cNvPr id="9" name="Text Box 9"/>
+                        <wps:cNvSpPr txBox="1"/>
+                        <wps:spPr>
+                          <a:xfrm>
+                            <a:off x="0" y="3195955"/>
+                            <a:ext cx="5943600" cy="266700"/>
+                          </a:xfrm>
+                          <a:prstGeom prst="rect">
+                            <a:avLst/>
+                          </a:prstGeom>
+                          <a:solidFill>
+                            <a:prstClr val="white"/>
+                          </a:solidFill>
+                          <a:ln>
+                            <a:noFill/>
+                          </a:ln>
+                        </wps:spPr>
+                        <wps:txbx>
+                          <w:txbxContent>
+                            <w:p>
+                              <w:pPr>
+                                <w:pStyle w:val="Caption"/>
+                                <w:jc w:val="center"/>
+                                <w:rPr>
+                                  <w:sz w:val="24"/>
+                                  <w:szCs w:val="24"/>
+                                </w:rPr>
+                              </w:pPr>
+                              <w:bookmarkStart w:id="10" w:name="_Ref68076433"/>
+                              <w:r>
+                                <w:t xml:space="preserve">Figure </w:t>
+                              </w:r>
+                              <w:fldSimple w:instr=" SEQ Figure \* ARABIC ">
+                                <w:r>
+                                  <w:rPr>
+                                    <w:noProof/>
+                                  </w:rPr>
+                                  <w:t>1</w:t>
+                                </w:r>
+                              </w:fldSimple>
+                              <w:bookmarkEnd w:id="10"/>
+                              <w:r>
+                                <w:t xml:space="preserve"> - COCD</w:t>
+                              </w:r>
+                            </w:p>
+                          </w:txbxContent>
+                        </wps:txbx>
+                        <wps:bodyPr rot="0" spcFirstLastPara="0" vertOverflow="overflow" horzOverflow="overflow" vert="horz" wrap="square" lIns="0" tIns="0" rIns="0" bIns="0" numCol="1" spcCol="0" rtlCol="0" fromWordArt="0" anchor="t" anchorCtr="0" forceAA="0" compatLnSpc="1">
+                          <a:prstTxWarp prst="textNoShape">
+                            <a:avLst/>
+                          </a:prstTxWarp>
+                          <a:spAutoFit/>
+                        </wps:bodyPr>
+                      </wps:wsp>
+                    </wpg:wgp>
+                  </a:graphicData>
+                </a:graphic>
+              </wp:anchor>
+            </w:drawing>
+          </mc:Choice>
+          <mc:Fallback>
+            <w:pict>
+              <v:group w14:anchorId="26F9A0AA" id="Group 10" o:spid="_x0000_s1028" style="position:absolute;margin-left:0;margin-top:14.65pt;width:468pt;height:272.65pt;z-index:251660296" coordsize="59436,34626" o:gfxdata="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">
+                <v:shapetype id="_x0000_t75" coordsize="21600,21600" o:spt="75" o:preferrelative="t" path="m@4@5l@4@11@9@11@9@5xe" filled="f" stroked="f">
+                  <v:stroke joinstyle="miter"/>
+                  <v:formulas>
+                    <v:f eqn="if lineDrawn pixelLineWidth 0"/>
+                    <v:f eqn="sum @0 1 0"/>
+                    <v:f eqn="sum 0 0 @1"/>
+                    <v:f eqn="prod @2 1 2"/>
+                    <v:f eqn="prod @3 21600 pixelWidth"/>
+                    <v:f eqn="prod @3 21600 pixelHeight"/>
+                    <v:f eqn="sum @0 0 1"/>
+                    <v:f eqn="prod @6 1 2"/>
+                    <v:f eqn="prod @7 21600 pixelWidth"/>
+                    <v:f eqn="sum @8 21600 0"/>
+                    <v:f eqn="prod @7 21600 pixelHeight"/>
+                    <v:f eqn="sum @10 21600 0"/>
+                  </v:formulas>
+                  <v:path o:extrusionok="f" gradientshapeok="t" o:connecttype="rect"/>
+                  <o:lock v:ext="edit" aspectratio="t"/>
+                </v:shapetype>
+                <v:shape id="Picture 8" o:spid="_x0000_s1029" type="#_x0000_t75" style="position:absolute;width:59436;height:31432;visibility:visible;mso-wrap-style:square" o:gfxdata="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">
+                  <v:imagedata r:id="rId13" o:title=""/>
+                </v:shape>
+                <v:shape id="Text Box 9" o:spid="_x0000_s1030" type="#_x0000_t202" style="position:absolute;top:31959;width:59436;height:2667;visibility:visible;mso-wrap-style:square;v-text-anchor:top" o:gfxdata="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" stroked="f">
+                  <v:textbox style="mso-fit-shape-to-text:t" inset="0,0,0,0">
+                    <w:txbxContent>
+                      <w:p>
+                        <w:pPr>
+                          <w:pStyle w:val="Caption"/>
+                          <w:jc w:val="center"/>
+                          <w:rPr>
+                            <w:sz w:val="24"/>
+                            <w:szCs w:val="24"/>
+                          </w:rPr>
+                        </w:pPr>
+                        <w:bookmarkStart w:id="11" w:name="_Ref68076433"/>
+                        <w:r>
+                          <w:t xml:space="preserve">Figure </w:t>
+                        </w:r>
+                        <w:fldSimple w:instr=" SEQ Figure \* ARABIC ">
+                          <w:r>
+                            <w:rPr>
+                              <w:noProof/>
+                            </w:rPr>
+                            <w:t>1</w:t>
+                          </w:r>
+                        </w:fldSimple>
+                        <w:bookmarkEnd w:id="11"/>
+                        <w:r>
+                          <w:t xml:space="preserve"> - COCD</w:t>
+                        </w:r>
+                      </w:p>
+                    </w:txbxContent>
+                  </v:textbox>
+                </v:shape>
+                <w10:wrap type="topAndBottom"/>
+              </v:group>
+            </w:pict>
+          </mc:Fallback>
+        </mc:AlternateContent>
+      </w:r>
+      <w:r>
+        <w:t xml:space="preserve"> </w:t>
+      </w:r>
+    </w:p>
     <w:p/>
     <w:p>
       <w:pPr>
@@ -3201,22 +3540,20 @@
           <w:lang w:val="en-US"/>
         </w:rPr>
       </w:pPr>
-      <w:bookmarkStart w:id="11" w:name="_Toc68073283"/>
-      <w:commentRangeStart w:id="12"/>
+      <w:bookmarkStart w:id="12" w:name="_Toc68073283"/>
       <w:r>
         <w:rPr>
           <w:lang w:val="en-US"/>
         </w:rPr>
         <w:t>Leading Style</w:t>
       </w:r>
-      <w:commentRangeEnd w:id="12"/>
+      <w:bookmarkEnd w:id="12"/>
       <w:r>
         <w:rPr>
           <w:lang w:val="en-US"/>
         </w:rPr>
-        <w:commentReference w:id="12"/>
-      </w:r>
-      <w:bookmarkEnd w:id="11"/>
+        <w:t xml:space="preserve"> (Tristan) </w:t>
+      </w:r>
     </w:p>
     <w:p>
       <w:pPr>
@@ -3236,6 +3573,9 @@
       <w:proofErr w:type="spellEnd"/>
       <w:r>
         <w:t xml:space="preserve"> board and task delegation? </w:t>
+      </w:r>
+      <w:r>
+        <w:t>f</w:t>
       </w:r>
     </w:p>
     <w:p>
@@ -3261,8 +3601,6 @@
         </w:rPr>
         <w:t>Brainstormin</w:t>
       </w:r>
-      <w:bookmarkEnd w:id="13"/>
-      <w:bookmarkEnd w:id="14"/>
       <w:r>
         <w:rPr>
           <w:lang w:val="en-US"/>
@@ -3273,28 +3611,13 @@
     </w:p>
     <w:p>
       <w:r>
-        <w:t xml:space="preserve">Brainstorming </w:t>
-      </w:r>
-      <w:r>
-        <w:t xml:space="preserve">is an </w:t>
-      </w:r>
-      <w:r>
-        <w:t>informal approach to problem solving with lateral thinking</w:t>
-      </w:r>
-      <w:r>
-        <w:t xml:space="preserve">. While some of these ideas can become solutions to a problem, others can spark more ideas. First, we tried to brainstorm ideas for the problem, but found out later that it was rather difficult. Instead we brainstorm to different areas to the problem, like material used, ways to operate the system and extra features that could be interesting to add. To all the different material </w:t>
+        <w:t xml:space="preserve">Brainstorming is an informal approach to problem solving with lateral thinking. While some of these ideas can become solutions to a problem, others can spark more ideas. First, we tried to brainstorm ideas for the problem, but found out later that it was rather difficult. Instead we brainstorm to different areas to the problem, like material used, ways to operate the system and extra features that could be interesting to add. To all the different material </w:t>
       </w:r>
       <w:r>
         <w:t>input</w:t>
       </w:r>
       <w:r>
-        <w:t xml:space="preserve"> is an </w:t>
-      </w:r>
-      <w:r>
-        <w:t>operating system</w:t>
-      </w:r>
-      <w:r>
-        <w:t>.</w:t>
+        <w:t xml:space="preserve"> is an operating system.</w:t>
       </w:r>
     </w:p>
     <w:p/>
@@ -3365,13 +3688,7 @@
         <w:spacing w:after="160" w:line="259" w:lineRule="auto"/>
       </w:pPr>
       <w:r>
-        <w:t>A</w:t>
-      </w:r>
-      <w:r>
-        <w:t xml:space="preserve">crylic </w:t>
-      </w:r>
-      <w:r>
-        <w:t>Windows</w:t>
+        <w:t>Acrylic Windows</w:t>
       </w:r>
     </w:p>
     <w:p>
@@ -3384,10 +3701,7 @@
         <w:spacing w:after="160" w:line="259" w:lineRule="auto"/>
       </w:pPr>
       <w:r>
-        <w:t>P</w:t>
-      </w:r>
-      <w:r>
-        <w:t>lexiglass windows</w:t>
+        <w:t>Plexiglass windows</w:t>
       </w:r>
     </w:p>
     <w:p>
@@ -3400,10 +3714,7 @@
         <w:spacing w:after="160" w:line="259" w:lineRule="auto"/>
       </w:pPr>
       <w:r>
-        <w:t>Polycarbonate</w:t>
-      </w:r>
-      <w:r>
-        <w:t xml:space="preserve"> Windows</w:t>
+        <w:t>Polycarbonate Windows</w:t>
       </w:r>
     </w:p>
     <w:p>
@@ -3429,10 +3740,7 @@
         <w:spacing w:after="160" w:line="259" w:lineRule="auto"/>
       </w:pPr>
       <w:r>
-        <w:t>Wood blinds or Thermal fabric</w:t>
-      </w:r>
-      <w:r>
-        <w:t xml:space="preserve"> + automated and remote </w:t>
+        <w:t xml:space="preserve">Wood blinds or Thermal fabric + automated and remote </w:t>
       </w:r>
     </w:p>
     <w:p>
@@ -3445,13 +3753,7 @@
         <w:spacing w:after="160" w:line="259" w:lineRule="auto"/>
       </w:pPr>
       <w:r>
-        <w:t>Digital shades, where the color and transparency</w:t>
-      </w:r>
-      <w:r>
-        <w:t xml:space="preserve"> </w:t>
-      </w:r>
-      <w:r>
-        <w:t>can be controls</w:t>
+        <w:t>Digital shades, where the color and transparency can be controls</w:t>
       </w:r>
     </w:p>
     <w:p>
@@ -3659,6 +3961,8 @@
         <w:t>Technology that can be added to existing blinds?</w:t>
       </w:r>
     </w:p>
+    <w:bookmarkEnd w:id="13"/>
+    <w:bookmarkEnd w:id="14"/>
     <w:p>
       <w:pPr>
         <w:spacing w:line="276" w:lineRule="auto"/>
@@ -3853,10 +4157,7 @@
         <w:spacing w:line="276" w:lineRule="auto"/>
       </w:pPr>
       <w:r>
-        <w:t>The SCAMPER mnemonic stands f</w:t>
-      </w:r>
-      <w:r>
-        <w:t xml:space="preserve">or </w:t>
+        <w:t xml:space="preserve">The SCAMPER mnemonic stands for </w:t>
       </w:r>
       <w:r>
         <w:rPr>
@@ -3890,7 +4191,13 @@
         <w:t>were</w:t>
       </w:r>
       <w:r>
-        <w:t xml:space="preserve"> analyzed in relation to the task given by VELUX. </w:t>
+        <w:t xml:space="preserve"> analyzed in relation to the task given by </w:t>
+      </w:r>
+      <w:r>
+        <w:t>VELUX</w:t>
+      </w:r>
+      <w:r>
+        <w:t xml:space="preserve">. </w:t>
       </w:r>
       <w:r>
         <w:t xml:space="preserve">Most of the elements were ‘high-end’ and the </w:t>
@@ -3919,7 +4226,7 @@
         <mc:AlternateContent>
           <mc:Choice Requires="wpg">
             <w:drawing>
-              <wp:anchor distT="0" distB="0" distL="114300" distR="114300" simplePos="0" relativeHeight="251658240" behindDoc="0" locked="0" layoutInCell="1" allowOverlap="1" wp14:anchorId="67B5F09E" wp14:editId="36BECF42">
+              <wp:anchor distT="0" distB="0" distL="114300" distR="114300" simplePos="0" relativeHeight="251656192" behindDoc="0" locked="0" layoutInCell="1" allowOverlap="1" wp14:anchorId="67B5F09E" wp14:editId="5E5656ED">
                 <wp:simplePos x="0" y="0"/>
                 <wp:positionH relativeFrom="column">
                   <wp:posOffset>0</wp:posOffset>
@@ -3952,7 +4259,7 @@
                           </pic:cNvPicPr>
                         </pic:nvPicPr>
                         <pic:blipFill>
-                          <a:blip r:embed="rId16">
+                          <a:blip r:embed="rId18">
                             <a:extLst>
                               <a:ext uri="{28A0092B-C50C-407E-A947-70E740481C1C}">
                                 <a14:useLocalDpi xmlns:a14="http://schemas.microsoft.com/office/drawing/2010/main" val="0"/>
@@ -4011,24 +4318,14 @@
                               <w:r>
                                 <w:t xml:space="preserve">Figure </w:t>
                               </w:r>
-                              <w:r>
-                                <w:fldChar w:fldCharType="begin"/>
-                              </w:r>
-                              <w:r>
-                                <w:instrText>SEQ Figure \* ARABIC</w:instrText>
-                              </w:r>
-                              <w:r>
-                                <w:fldChar w:fldCharType="separate"/>
-                              </w:r>
-                              <w:r>
-                                <w:rPr>
-                                  <w:noProof/>
-                                </w:rPr>
-                                <w:t>1</w:t>
-                              </w:r>
-                              <w:r>
-                                <w:fldChar w:fldCharType="end"/>
-                              </w:r>
+                              <w:fldSimple w:instr=" SEQ Figure \* ARABIC ">
+                                <w:r>
+                                  <w:rPr>
+                                    <w:noProof/>
+                                  </w:rPr>
+                                  <w:t>2</w:t>
+                                </w:r>
+                              </w:fldSimple>
                               <w:r>
                                 <w:t xml:space="preserve"> - Ideas using the SCAMPER mnemonic. The diagram includes links to different idea sources, please refer to Appendix A</w:t>
                               </w:r>
@@ -4056,30 +4353,11 @@
           </mc:Choice>
           <mc:Fallback>
             <w:pict>
-              <v:group w14:anchorId="67B5F09E" id="Group 5" o:spid="_x0000_s1028" style="position:absolute;margin-left:0;margin-top:17.05pt;width:468pt;height:206.45pt;z-index:251658240" coordsize="59436,26219" o:gfxdata="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">
-                <v:shapetype id="_x0000_t75" coordsize="21600,21600" o:spt="75" o:preferrelative="t" path="m@4@5l@4@11@9@11@9@5xe" filled="f" stroked="f">
-                  <v:stroke joinstyle="miter"/>
-                  <v:formulas>
-                    <v:f eqn="if lineDrawn pixelLineWidth 0"/>
-                    <v:f eqn="sum @0 1 0"/>
-                    <v:f eqn="sum 0 0 @1"/>
-                    <v:f eqn="prod @2 1 2"/>
-                    <v:f eqn="prod @3 21600 pixelWidth"/>
-                    <v:f eqn="prod @3 21600 pixelHeight"/>
-                    <v:f eqn="sum @0 0 1"/>
-                    <v:f eqn="prod @6 1 2"/>
-                    <v:f eqn="prod @7 21600 pixelWidth"/>
-                    <v:f eqn="sum @8 21600 0"/>
-                    <v:f eqn="prod @7 21600 pixelHeight"/>
-                    <v:f eqn="sum @10 21600 0"/>
-                  </v:formulas>
-                  <v:path o:extrusionok="f" gradientshapeok="t" o:connecttype="rect"/>
-                  <o:lock v:ext="edit" aspectratio="t"/>
-                </v:shapetype>
-                <v:shape id="Picture 4" o:spid="_x0000_s1029" type="#_x0000_t75" style="position:absolute;width:59436;height:22974;visibility:visible;mso-wrap-style:square" o:gfxdata="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">
-                  <v:imagedata r:id="rId17" o:title=""/>
+              <v:group w14:anchorId="67B5F09E" id="Group 5" o:spid="_x0000_s1031" style="position:absolute;margin-left:0;margin-top:17.05pt;width:468pt;height:206.45pt;z-index:251656192" coordsize="59436,26219" o:gfxdata="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">
+                <v:shape id="Picture 4" o:spid="_x0000_s1032" type="#_x0000_t75" style="position:absolute;width:59436;height:22974;visibility:visible;mso-wrap-style:square" o:gfxdata="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">
+                  <v:imagedata r:id="rId19" o:title=""/>
                 </v:shape>
-                <v:shape id="Text Box 1" o:spid="_x0000_s1030" type="#_x0000_t202" style="position:absolute;top:23552;width:59436;height:2667;visibility:visible;mso-wrap-style:square;v-text-anchor:top" o:gfxdata="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" stroked="f">
+                <v:shape id="Text Box 1" o:spid="_x0000_s1033" type="#_x0000_t202" style="position:absolute;top:23552;width:59436;height:2667;visibility:visible;mso-wrap-style:square;v-text-anchor:top" o:gfxdata="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" stroked="f">
                   <v:textbox style="mso-fit-shape-to-text:t" inset="0,0,0,0">
                     <w:txbxContent>
                       <w:p>
@@ -4095,24 +4373,14 @@
                         <w:r>
                           <w:t xml:space="preserve">Figure </w:t>
                         </w:r>
-                        <w:r>
-                          <w:fldChar w:fldCharType="begin"/>
-                        </w:r>
-                        <w:r>
-                          <w:instrText>SEQ Figure \* ARABIC</w:instrText>
-                        </w:r>
-                        <w:r>
-                          <w:fldChar w:fldCharType="separate"/>
-                        </w:r>
-                        <w:r>
-                          <w:rPr>
-                            <w:noProof/>
-                          </w:rPr>
-                          <w:t>1</w:t>
-                        </w:r>
-                        <w:r>
-                          <w:fldChar w:fldCharType="end"/>
-                        </w:r>
+                        <w:fldSimple w:instr=" SEQ Figure \* ARABIC ">
+                          <w:r>
+                            <w:rPr>
+                              <w:noProof/>
+                            </w:rPr>
+                            <w:t>2</w:t>
+                          </w:r>
+                        </w:fldSimple>
                         <w:r>
                           <w:t xml:space="preserve"> - Ideas using the SCAMPER mnemonic. The diagram includes links to different idea sources, please refer to Appendix A</w:t>
                         </w:r>
@@ -4311,24 +4579,14 @@
       <w:r>
         <w:t xml:space="preserve">Table </w:t>
       </w:r>
-      <w:r>
-        <w:fldChar w:fldCharType="begin"/>
-      </w:r>
-      <w:r>
-        <w:instrText>SEQ Table \* ARABIC</w:instrText>
-      </w:r>
-      <w:r>
-        <w:fldChar w:fldCharType="separate"/>
-      </w:r>
-      <w:r>
-        <w:rPr>
-          <w:noProof/>
-        </w:rPr>
-        <w:t>1</w:t>
-      </w:r>
-      <w:r>
-        <w:fldChar w:fldCharType="end"/>
-      </w:r>
+      <w:fldSimple w:instr=" SEQ Table \* ARABIC ">
+        <w:r>
+          <w:rPr>
+            <w:noProof/>
+          </w:rPr>
+          <w:t>1</w:t>
+        </w:r>
+      </w:fldSimple>
       <w:r>
         <w:t xml:space="preserve"> - Morphological Forced Connection Matrix</w:t>
       </w:r>
@@ -4371,11 +4629,6 @@
           <w:tcPr>
             <w:cnfStyle w:val="001000000000" w:firstRow="0" w:lastRow="0" w:firstColumn="1" w:lastColumn="0" w:oddVBand="0" w:evenVBand="0" w:oddHBand="0" w:evenHBand="0" w:firstRowFirstColumn="0" w:firstRowLastColumn="0" w:lastRowFirstColumn="0" w:lastRowLastColumn="0"/>
             <w:tcW w:w="1272" w:type="dxa"/>
-            <w:tcBorders>
-              <w:top w:val="none" w:sz="0" w:space="0" w:color="auto"/>
-              <w:bottom w:val="none" w:sz="0" w:space="0" w:color="auto"/>
-              <w:right w:val="none" w:sz="0" w:space="0" w:color="auto"/>
-            </w:tcBorders>
           </w:tcPr>
           <w:p>
             <w:pPr>
@@ -4390,12 +4643,6 @@
         <w:tc>
           <w:tcPr>
             <w:tcW w:w="1948" w:type="dxa"/>
-            <w:tcBorders>
-              <w:top w:val="none" w:sz="0" w:space="0" w:color="auto"/>
-              <w:left w:val="none" w:sz="0" w:space="0" w:color="auto"/>
-              <w:bottom w:val="none" w:sz="0" w:space="0" w:color="auto"/>
-              <w:right w:val="none" w:sz="0" w:space="0" w:color="auto"/>
-            </w:tcBorders>
           </w:tcPr>
           <w:p>
             <w:pPr>
@@ -4411,12 +4658,6 @@
         <w:tc>
           <w:tcPr>
             <w:tcW w:w="1939" w:type="dxa"/>
-            <w:tcBorders>
-              <w:top w:val="none" w:sz="0" w:space="0" w:color="auto"/>
-              <w:left w:val="none" w:sz="0" w:space="0" w:color="auto"/>
-              <w:bottom w:val="none" w:sz="0" w:space="0" w:color="auto"/>
-              <w:right w:val="none" w:sz="0" w:space="0" w:color="auto"/>
-            </w:tcBorders>
           </w:tcPr>
           <w:p>
             <w:pPr>
@@ -4432,12 +4673,6 @@
         <w:tc>
           <w:tcPr>
             <w:tcW w:w="1834" w:type="dxa"/>
-            <w:tcBorders>
-              <w:top w:val="none" w:sz="0" w:space="0" w:color="auto"/>
-              <w:left w:val="none" w:sz="0" w:space="0" w:color="auto"/>
-              <w:bottom w:val="none" w:sz="0" w:space="0" w:color="auto"/>
-              <w:right w:val="none" w:sz="0" w:space="0" w:color="auto"/>
-            </w:tcBorders>
           </w:tcPr>
           <w:p>
             <w:pPr>
@@ -4459,12 +4694,6 @@
         <w:tc>
           <w:tcPr>
             <w:tcW w:w="1781" w:type="dxa"/>
-            <w:tcBorders>
-              <w:top w:val="none" w:sz="0" w:space="0" w:color="auto"/>
-              <w:left w:val="none" w:sz="0" w:space="0" w:color="auto"/>
-              <w:bottom w:val="none" w:sz="0" w:space="0" w:color="auto"/>
-              <w:right w:val="none" w:sz="0" w:space="0" w:color="auto"/>
-            </w:tcBorders>
           </w:tcPr>
           <w:p>
             <w:pPr>
@@ -4480,11 +4709,6 @@
         <w:tc>
           <w:tcPr>
             <w:tcW w:w="2043" w:type="dxa"/>
-            <w:tcBorders>
-              <w:top w:val="none" w:sz="0" w:space="0" w:color="auto"/>
-              <w:left w:val="none" w:sz="0" w:space="0" w:color="auto"/>
-              <w:bottom w:val="none" w:sz="0" w:space="0" w:color="auto"/>
-            </w:tcBorders>
           </w:tcPr>
           <w:p>
             <w:pPr>
@@ -4589,6 +4813,9 @@
                   <w:fldChar w:fldCharType="separate"/>
                 </w:r>
                 <w:r>
+                  <w:rPr>
+                    <w:noProof/>
+                  </w:rPr>
                   <w:t>(VELUX , 2021)</w:t>
                 </w:r>
                 <w:r>
@@ -4719,6 +4946,9 @@
                   <w:fldChar w:fldCharType="separate"/>
                 </w:r>
                 <w:r>
+                  <w:rPr>
+                    <w:noProof/>
+                  </w:rPr>
                   <w:t>(VELUX, 2021)</w:t>
                 </w:r>
                 <w:r>
@@ -4873,6 +5103,9 @@
                   <w:fldChar w:fldCharType="separate"/>
                 </w:r>
                 <w:r>
+                  <w:rPr>
+                    <w:noProof/>
+                  </w:rPr>
                   <w:t>(VELUX , 2021)</w:t>
                 </w:r>
                 <w:r>
@@ -5013,6 +5246,9 @@
                   <w:fldChar w:fldCharType="separate"/>
                 </w:r>
                 <w:r>
+                  <w:rPr>
+                    <w:noProof/>
+                  </w:rPr>
                   <w:t>(Stoneside, 2021)</w:t>
                 </w:r>
                 <w:r>
@@ -5225,24 +5461,14 @@
       <w:r>
         <w:t xml:space="preserve">Table </w:t>
       </w:r>
-      <w:r>
-        <w:fldChar w:fldCharType="begin"/>
-      </w:r>
-      <w:r>
-        <w:instrText>SEQ Table \* ARABIC</w:instrText>
-      </w:r>
-      <w:r>
-        <w:fldChar w:fldCharType="separate"/>
-      </w:r>
-      <w:r>
-        <w:rPr>
-          <w:noProof/>
-        </w:rPr>
-        <w:t>2</w:t>
-      </w:r>
-      <w:r>
-        <w:fldChar w:fldCharType="end"/>
-      </w:r>
+      <w:fldSimple w:instr=" SEQ Table \* ARABIC ">
+        <w:r>
+          <w:rPr>
+            <w:noProof/>
+          </w:rPr>
+          <w:t>2</w:t>
+        </w:r>
+      </w:fldSimple>
       <w:bookmarkEnd w:id="23"/>
       <w:r>
         <w:t xml:space="preserve"> - Morphological Matrix</w:t>
@@ -5806,24 +6032,14 @@
       <w:r>
         <w:t xml:space="preserve">Table </w:t>
       </w:r>
-      <w:r>
-        <w:fldChar w:fldCharType="begin"/>
-      </w:r>
-      <w:r>
-        <w:instrText>SEQ Table \* ARABIC</w:instrText>
-      </w:r>
-      <w:r>
-        <w:fldChar w:fldCharType="separate"/>
-      </w:r>
-      <w:r>
-        <w:rPr>
-          <w:noProof/>
-        </w:rPr>
-        <w:t>3</w:t>
-      </w:r>
-      <w:r>
-        <w:fldChar w:fldCharType="end"/>
-      </w:r>
+      <w:fldSimple w:instr=" SEQ Table \* ARABIC ">
+        <w:r>
+          <w:rPr>
+            <w:noProof/>
+          </w:rPr>
+          <w:t>3</w:t>
+        </w:r>
+      </w:fldSimple>
       <w:r>
         <w:t xml:space="preserve"> - Realistic combinations and idea description</w:t>
       </w:r>
@@ -6359,7 +6575,7 @@
           <w:noProof/>
         </w:rPr>
         <w:drawing>
-          <wp:anchor distT="0" distB="0" distL="114300" distR="114300" simplePos="0" relativeHeight="251658248" behindDoc="1" locked="0" layoutInCell="1" allowOverlap="1" wp14:anchorId="584532F1" wp14:editId="58B5D2CB">
+          <wp:anchor distT="0" distB="0" distL="114300" distR="114300" simplePos="0" relativeHeight="251656200" behindDoc="1" locked="0" layoutInCell="1" allowOverlap="1" wp14:anchorId="584532F1" wp14:editId="3151B5F0">
             <wp:simplePos x="0" y="0"/>
             <wp:positionH relativeFrom="column">
               <wp:posOffset>2543175</wp:posOffset>
@@ -6392,7 +6608,7 @@
                     </pic:cNvPicPr>
                   </pic:nvPicPr>
                   <pic:blipFill>
-                    <a:blip r:embed="rId18">
+                    <a:blip r:embed="rId20">
                       <a:extLst>
                         <a:ext uri="{28A0092B-C50C-407E-A947-70E740481C1C}">
                           <a14:useLocalDpi xmlns:a14="http://schemas.microsoft.com/office/drawing/2010/main" val="0"/>
@@ -6745,22 +6961,7 @@
     </w:p>
     <w:p>
       <w:r>
-        <w:t>Reverse the statement to the opposite and use his sta</w:t>
-      </w:r>
-      <w:r>
-        <w:t>te</w:t>
-      </w:r>
-      <w:r>
-        <w:t>men</w:t>
-      </w:r>
-      <w:r>
-        <w:t>t</w:t>
-      </w:r>
-      <w:r>
-        <w:t xml:space="preserve"> to </w:t>
-      </w:r>
-      <w:r>
-        <w:t>suggest ideas</w:t>
+        <w:t>Reverse the statement to the opposite and use his statement to suggest ideas</w:t>
       </w:r>
     </w:p>
     <w:p/>
@@ -6778,7 +6979,13 @@
         </w:numPr>
       </w:pPr>
       <w:r>
-        <w:t xml:space="preserve">People who buy windows from Velux have the money to environmentally friendly </w:t>
+        <w:t xml:space="preserve">People who buy windows from </w:t>
+      </w:r>
+      <w:r>
+        <w:t>VELUX</w:t>
+      </w:r>
+      <w:r>
+        <w:t xml:space="preserve"> have the money to environmentally friendly </w:t>
       </w:r>
       <w:r>
         <w:t>window blinds</w:t>
@@ -6835,7 +7042,13 @@
         </w:numPr>
       </w:pPr>
       <w:r>
-        <w:t>People who buy windows from Velux do NOT have the money to environmentally friendly window blinds</w:t>
+        <w:t xml:space="preserve">People who buy windows from </w:t>
+      </w:r>
+      <w:r>
+        <w:t>VELUX</w:t>
+      </w:r>
+      <w:r>
+        <w:t xml:space="preserve"> do NOT have the money to environmentally friendly window blinds</w:t>
       </w:r>
     </w:p>
     <w:p>
@@ -7239,6 +7452,7 @@
               <w:rPr>
                 <w:rFonts w:eastAsia="Calibri" w:cstheme="minorHAnsi"/>
                 <w:b/>
+                <w:bCs/>
               </w:rPr>
               <w:t>Analogy Solutions</w:t>
             </w:r>
@@ -7258,8 +7472,25 @@
               <w:rPr>
                 <w:rFonts w:eastAsia="Calibri" w:cstheme="minorHAnsi"/>
                 <w:b/>
-              </w:rPr>
-              <w:t>Real solutions (Velux window)</w:t>
+                <w:bCs/>
+              </w:rPr>
+              <w:t>Real solutions (</w:t>
+            </w:r>
+            <w:r>
+              <w:rPr>
+                <w:rFonts w:eastAsia="Calibri" w:cstheme="minorHAnsi"/>
+                <w:b/>
+                <w:bCs/>
+              </w:rPr>
+              <w:t>VELUX</w:t>
+            </w:r>
+            <w:r>
+              <w:rPr>
+                <w:rFonts w:eastAsia="Calibri" w:cstheme="minorHAnsi"/>
+                <w:b/>
+                <w:bCs/>
+              </w:rPr>
+              <w:t xml:space="preserve"> window)</w:t>
             </w:r>
           </w:p>
         </w:tc>
@@ -7305,9 +7536,10 @@
             <w:r>
               <w:rPr>
                 <w:rFonts w:cstheme="minorHAnsi"/>
+                <w:noProof/>
               </w:rPr>
               <w:drawing>
-                <wp:inline distT="0" distB="0" distL="0" distR="0" wp14:anchorId="60EC25DE" wp14:editId="2E6484C5">
+                <wp:inline distT="0" distB="0" distL="0" distR="0" wp14:anchorId="60EC25DE" wp14:editId="26BD8AFC">
                   <wp:extent cx="1771650" cy="962025"/>
                   <wp:effectExtent l="0" t="0" r="0" b="0"/>
                   <wp:docPr id="1587285144" name="Picture 1587285144"/>
@@ -7322,7 +7554,7 @@
                           <pic:cNvPicPr/>
                         </pic:nvPicPr>
                         <pic:blipFill>
-                          <a:blip r:embed="rId19" cstate="print">
+                          <a:blip r:embed="rId21" cstate="print">
                             <a:extLst>
                               <a:ext uri="{28A0092B-C50C-407E-A947-70E740481C1C}">
                                 <a14:useLocalDpi xmlns:a14="http://schemas.microsoft.com/office/drawing/2010/main" val="0"/>
@@ -7966,17 +8198,32 @@
               <w:pPr>
                 <w:pStyle w:val="Bibliography"/>
                 <w:ind w:left="720" w:hanging="720"/>
+                <w:rPr>
+                  <w:noProof/>
+                  <w:lang w:val="da-DK"/>
+                </w:rPr>
               </w:pPr>
               <w:r>
+                <w:rPr>
+                  <w:noProof/>
+                  <w:lang w:val="da-DK"/>
+                </w:rPr>
                 <w:t xml:space="preserve">Sejer, H. (2021). </w:t>
               </w:r>
               <w:r>
                 <w:rPr>
                   <w:i/>
+                  <w:iCs/>
+                  <w:noProof/>
+                  <w:lang w:val="da-DK"/>
                 </w:rPr>
                 <w:t>Ideation Slides .</w:t>
               </w:r>
               <w:r>
+                <w:rPr>
+                  <w:noProof/>
+                  <w:lang w:val="da-DK"/>
+                </w:rPr>
                 <w:t xml:space="preserve"> Aarhus : Aarhus University.</w:t>
               </w:r>
             </w:p>
@@ -8218,7 +8465,7 @@
         <mc:AlternateContent>
           <mc:Choice Requires="wps">
             <w:drawing>
-              <wp:anchor distT="45720" distB="45720" distL="114300" distR="114300" simplePos="0" relativeHeight="251658241" behindDoc="0" locked="0" layoutInCell="1" allowOverlap="1" wp14:anchorId="15AB5C59" wp14:editId="4EF2577A">
+              <wp:anchor distT="45720" distB="45720" distL="114300" distR="114300" simplePos="0" relativeHeight="251656193" behindDoc="0" locked="0" layoutInCell="1" allowOverlap="1" wp14:anchorId="15AB5C59" wp14:editId="5089B45F">
                 <wp:simplePos x="0" y="0"/>
                 <wp:positionH relativeFrom="margin">
                   <wp:align>center</wp:align>
@@ -8266,11 +8513,11 @@
                                 <w:lang w:val="da-DK"/>
                               </w:rPr>
                               <w:object w:dxaOrig="1650" w:dyaOrig="1056" w14:anchorId="5691EA56">
-                                <v:shape id="_x0000_i1025" type="#_x0000_t75" style="width:77.25pt;height:49.5pt">
-                                  <v:imagedata r:id="rId20" o:title=""/>
+                                <v:shape id="_x0000_i1025" type="#_x0000_t75" style="width:77.2pt;height:49.55pt">
+                                  <v:imagedata r:id="rId22" o:title=""/>
                                 </v:shape>
-                                <o:OLEObject Type="Link" ProgID="AcroExch.Document.DC" ShapeID="_x0000_i1025" DrawAspect="Content" r:id="rId21" UpdateMode="Always">
-                                  <o:LinkType>Picture</o:LinkType>
+                                <o:OLEObject Type="Link" ProgID="AcroExch.Document.DC" ShapeID="_x0000_i1025" DrawAspect="Icon" r:id="rId23" UpdateMode="Always">
+                                  <o:LinkType>EnhancedMetaFile</o:LinkType>
                                   <o:LockedField>false</o:LockedField>
                                   <o:FieldCodes>\f 0</o:FieldCodes>
                                 </o:OLEObject>
@@ -8296,7 +8543,7 @@
           </mc:Choice>
           <mc:Fallback>
             <w:pict>
-              <v:shape w14:anchorId="15AB5C59" id="Text Box 2" o:spid="_x0000_s1031" type="#_x0000_t202" style="position:absolute;margin-left:0;margin-top:25.9pt;width:185.9pt;height:110.6pt;z-index:251658241;visibility:visible;mso-wrap-style:square;mso-width-percent:400;mso-height-percent:200;mso-wrap-distance-left:9pt;mso-wrap-distance-top:3.6pt;mso-wrap-distance-right:9pt;mso-wrap-distance-bottom:3.6pt;mso-position-horizontal:center;mso-position-horizontal-relative:margin;mso-position-vertical:absolute;mso-position-vertical-relative:text;mso-width-percent:400;mso-height-percent:200;mso-width-relative:margin;mso-height-relative:margin;v-text-anchor:top" o:gfxdata="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" filled="f" stroked="f">
+              <v:shape w14:anchorId="15AB5C59" id="Text Box 2" o:spid="_x0000_s1034" type="#_x0000_t202" style="position:absolute;margin-left:0;margin-top:25.9pt;width:185.9pt;height:110.6pt;z-index:251656193;visibility:visible;mso-wrap-style:square;mso-width-percent:400;mso-height-percent:200;mso-wrap-distance-left:9pt;mso-wrap-distance-top:3.6pt;mso-wrap-distance-right:9pt;mso-wrap-distance-bottom:3.6pt;mso-position-horizontal:center;mso-position-horizontal-relative:margin;mso-position-vertical:absolute;mso-position-vertical-relative:text;mso-width-percent:400;mso-height-percent:200;mso-width-relative:margin;mso-height-relative:margin;v-text-anchor:top" o:gfxdata="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" filled="f" stroked="f">
                 <v:textbox style="mso-fit-shape-to-text:t">
                   <w:txbxContent>
                     <w:p>
@@ -8308,11 +8555,11 @@
                           <w:lang w:val="da-DK"/>
                         </w:rPr>
                         <w:object w:dxaOrig="1650" w:dyaOrig="1056" w14:anchorId="5691EA56">
-                          <v:shape id="_x0000_i1025" type="#_x0000_t75" style="width:77.25pt;height:49.5pt">
-                            <v:imagedata r:id="rId20" o:title=""/>
+                          <v:shape id="_x0000_i1025" type="#_x0000_t75" style="width:77.2pt;height:49.55pt">
+                            <v:imagedata r:id="rId22" o:title=""/>
                           </v:shape>
-                          <o:OLEObject Type="Link" ProgID="AcroExch.Document.DC" ShapeID="_x0000_i1025" DrawAspect="Content" r:id="rId22" UpdateMode="Always">
-                            <o:LinkType>Picture</o:LinkType>
+                          <o:OLEObject Type="Link" ProgID="AcroExch.Document.DC" ShapeID="_x0000_i1025" DrawAspect="Icon" r:id="rId24" UpdateMode="Always">
+                            <o:LinkType>EnhancedMetaFile</o:LinkType>
                             <o:LockedField>false</o:LockedField>
                             <o:FieldCodes>\f 0</o:FieldCodes>
                           </o:OLEObject>
@@ -8386,7 +8633,7 @@
         <mc:AlternateContent>
           <mc:Choice Requires="wps">
             <w:drawing>
-              <wp:anchor distT="45720" distB="45720" distL="114300" distR="114300" simplePos="0" relativeHeight="251658247" behindDoc="0" locked="0" layoutInCell="1" allowOverlap="1" wp14:anchorId="6A151DB1" wp14:editId="2BE84E39">
+              <wp:anchor distT="45720" distB="45720" distL="114300" distR="114300" simplePos="0" relativeHeight="251656199" behindDoc="0" locked="0" layoutInCell="1" allowOverlap="1" wp14:anchorId="6A151DB1" wp14:editId="4DD97DA6">
                 <wp:simplePos x="0" y="0"/>
                 <wp:positionH relativeFrom="margin">
                   <wp:align>center</wp:align>
@@ -8431,11 +8678,11 @@
                             </w:pPr>
                             <w:r>
                               <w:object w:dxaOrig="1650" w:dyaOrig="1056" w14:anchorId="5A0C2F6B">
-                                <v:shape id="_x0000_i1026" type="#_x0000_t75" style="width:76.5pt;height:49.5pt">
-                                  <v:imagedata r:id="rId23" o:title=""/>
+                                <v:shape id="_x0000_i1026" type="#_x0000_t75" style="width:77.05pt;height:49.8pt">
+                                  <v:imagedata r:id="rId25" o:title=""/>
                                 </v:shape>
-                                <o:OLEObject Type="Link" ProgID="AcroExch.Document.DC" ShapeID="_x0000_i1026" DrawAspect="Content" r:id="rId24" UpdateMode="Always">
-                                  <o:LinkType>Picture</o:LinkType>
+                                <o:OLEObject Type="Link" ProgID="AcroExch.Document.DC" ShapeID="_x0000_i1026" DrawAspect="Icon" r:id="rId26" UpdateMode="Always">
+                                  <o:LinkType>EnhancedMetaFile</o:LinkType>
                                   <o:LockedField>false</o:LockedField>
                                   <o:FieldCodes>\f 0</o:FieldCodes>
                                 </o:OLEObject>
@@ -8461,7 +8708,7 @@
           </mc:Choice>
           <mc:Fallback>
             <w:pict>
-              <v:shape w14:anchorId="6A151DB1" id="_x0000_s1032" type="#_x0000_t202" style="position:absolute;margin-left:0;margin-top:39.2pt;width:185.9pt;height:110.6pt;z-index:251658247;visibility:visible;mso-wrap-style:none;mso-width-percent:400;mso-height-percent:200;mso-wrap-distance-left:9pt;mso-wrap-distance-top:3.6pt;mso-wrap-distance-right:9pt;mso-wrap-distance-bottom:3.6pt;mso-position-horizontal:center;mso-position-horizontal-relative:margin;mso-position-vertical:absolute;mso-position-vertical-relative:text;mso-width-percent:400;mso-height-percent:200;mso-width-relative:margin;mso-height-relative:margin;v-text-anchor:top" o:gfxdata="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" filled="f" stroked="f">
+              <v:shape w14:anchorId="6A151DB1" id="_x0000_s1035" type="#_x0000_t202" style="position:absolute;margin-left:0;margin-top:39.2pt;width:185.9pt;height:110.6pt;z-index:251656199;visibility:visible;mso-wrap-style:none;mso-width-percent:400;mso-height-percent:200;mso-wrap-distance-left:9pt;mso-wrap-distance-top:3.6pt;mso-wrap-distance-right:9pt;mso-wrap-distance-bottom:3.6pt;mso-position-horizontal:center;mso-position-horizontal-relative:margin;mso-position-vertical:absolute;mso-position-vertical-relative:text;mso-width-percent:400;mso-height-percent:200;mso-width-relative:margin;mso-height-relative:margin;v-text-anchor:top" o:gfxdata="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" filled="f" stroked="f">
                 <v:textbox style="mso-fit-shape-to-text:t">
                   <w:txbxContent>
                     <w:p>
@@ -8470,11 +8717,11 @@
                       </w:pPr>
                       <w:r>
                         <w:object w:dxaOrig="1650" w:dyaOrig="1056" w14:anchorId="5A0C2F6B">
-                          <v:shape id="_x0000_i1026" type="#_x0000_t75" style="width:76.5pt;height:49.5pt">
-                            <v:imagedata r:id="rId23" o:title=""/>
+                          <v:shape id="_x0000_i1026" type="#_x0000_t75" style="width:77.05pt;height:49.8pt">
+                            <v:imagedata r:id="rId25" o:title=""/>
                           </v:shape>
-                          <o:OLEObject Type="Link" ProgID="AcroExch.Document.DC" ShapeID="_x0000_i1026" DrawAspect="Content" r:id="rId25" UpdateMode="Always">
-                            <o:LinkType>Picture</o:LinkType>
+                          <o:OLEObject Type="Link" ProgID="AcroExch.Document.DC" ShapeID="_x0000_i1026" DrawAspect="Icon" r:id="rId27" UpdateMode="Always">
+                            <o:LinkType>EnhancedMetaFile</o:LinkType>
                             <o:LockedField>false</o:LockedField>
                             <o:FieldCodes>\f 0</o:FieldCodes>
                           </o:OLEObject>
@@ -8504,52 +8751,6 @@
 
 <file path=word/comments.xml><?xml version="1.0" encoding="utf-8"?>
 <w:comments xmlns:wpc="http://schemas.microsoft.com/office/word/2010/wordprocessingCanvas" xmlns:cx="http://schemas.microsoft.com/office/drawing/2014/chartex" xmlns:cx1="http://schemas.microsoft.com/office/drawing/2015/9/8/chartex" xmlns:cx2="http://schemas.microsoft.com/office/drawing/2015/10/21/chartex" xmlns:cx3="http://schemas.microsoft.com/office/drawing/2016/5/9/chartex" xmlns:cx4="http://schemas.microsoft.com/office/drawing/2016/5/10/chartex" xmlns:cx5="http://schemas.microsoft.com/office/drawing/2016/5/11/chartex" xmlns:cx6="http://schemas.microsoft.com/office/drawing/2016/5/12/chartex" xmlns:cx7="http://schemas.microsoft.com/office/drawing/2016/5/13/chartex" xmlns:cx8="http://schemas.microsoft.com/office/drawing/2016/5/14/chartex" xmlns:mc="http://schemas.openxmlformats.org/markup-compatibility/2006" xmlns:aink="http://schemas.microsoft.com/office/drawing/2016/ink" xmlns:am3d="http://schemas.microsoft.com/office/drawing/2017/model3d" xmlns:o="urn:schemas-microsoft-com:office:office" xmlns:r="http://schemas.openxmlformats.org/officeDocument/2006/relationships" xmlns:m="http://schemas.openxmlformats.org/officeDocument/2006/math" xmlns:v="urn:schemas-microsoft-com:vml" xmlns:wp14="http://schemas.microsoft.com/office/word/2010/wordprocessingDrawing" xmlns:wp="http://schemas.openxmlformats.org/drawingml/2006/wordprocessingDrawing" xmlns:w10="urn:schemas-microsoft-com:office:word" xmlns:w="http://schemas.openxmlformats.org/wordprocessingml/2006/main" xmlns:w14="http://schemas.microsoft.com/office/word/2010/wordml" xmlns:w15="http://schemas.microsoft.com/office/word/2012/wordml" xmlns:w16cex="http://schemas.microsoft.com/office/word/2018/wordml/cex" xmlns:w16cid="http://schemas.microsoft.com/office/word/2016/wordml/cid" xmlns:w16="http://schemas.microsoft.com/office/word/2018/wordml" xmlns:w16se="http://schemas.microsoft.com/office/word/2015/wordml/symex" xmlns:wpg="http://schemas.microsoft.com/office/word/2010/wordprocessingGroup" xmlns:wpi="http://schemas.microsoft.com/office/word/2010/wordprocessingInk" xmlns:wne="http://schemas.microsoft.com/office/word/2006/wordml" xmlns:wps="http://schemas.microsoft.com/office/word/2010/wordprocessingShape" mc:Ignorable="w14 w15 w16se w16cid w16 w16cex wp14">
-  <w:comment w:id="6" w:author="Tristan Rottevig Møller" w:date="2021-03-27T10:43:00Z" w:initials="TRM">
-    <w:p>
-      <w:pPr>
-        <w:pStyle w:val="CommentText"/>
-      </w:pPr>
-      <w:r>
-        <w:rPr>
-          <w:rStyle w:val="CommentReference"/>
-        </w:rPr>
-        <w:annotationRef/>
-      </w:r>
-      <w:r>
-        <w:t>It makes weird indention when I use header 2</w:t>
-      </w:r>
-      <w:r>
-        <w:t>… Please help me :D</w:t>
-      </w:r>
-    </w:p>
-  </w:comment>
-  <w:comment w:id="12" w:author="Tristan Rottevig Møller" w:date="2021-03-28T12:57:00Z" w:initials="TRM">
-    <w:p>
-      <w:pPr>
-        <w:pStyle w:val="CommentText"/>
-      </w:pPr>
-      <w:r>
-        <w:rPr>
-          <w:rStyle w:val="CommentReference"/>
-        </w:rPr>
-        <w:annotationRef/>
-      </w:r>
-      <w:r>
-        <w:rPr>
-          <w:rStyle w:val="CommentReference"/>
-        </w:rPr>
-        <w:annotationRef/>
-      </w:r>
-      <w:r>
-        <w:t>It makes weird indention when I use header 2… Please help me :D</w:t>
-      </w:r>
-    </w:p>
-    <w:p>
-      <w:pPr>
-        <w:pStyle w:val="CommentText"/>
-      </w:pPr>
-    </w:p>
-  </w:comment>
   <w:comment w:id="17" w:author="Anisa Mohamed Hassan" w:date="2021-03-31T08:44:00Z" w:initials="AH">
     <w:p>
       <w:pPr>
@@ -8660,8 +8861,6 @@
 
 <file path=word/commentsExtended.xml><?xml version="1.0" encoding="utf-8"?>
 <w15:commentsEx xmlns:wpc="http://schemas.microsoft.com/office/word/2010/wordprocessingCanvas" xmlns:cx="http://schemas.microsoft.com/office/drawing/2014/chartex" xmlns:cx1="http://schemas.microsoft.com/office/drawing/2015/9/8/chartex" xmlns:cx2="http://schemas.microsoft.com/office/drawing/2015/10/21/chartex" xmlns:cx3="http://schemas.microsoft.com/office/drawing/2016/5/9/chartex" xmlns:cx4="http://schemas.microsoft.com/office/drawing/2016/5/10/chartex" xmlns:cx5="http://schemas.microsoft.com/office/drawing/2016/5/11/chartex" xmlns:cx6="http://schemas.microsoft.com/office/drawing/2016/5/12/chartex" xmlns:cx7="http://schemas.microsoft.com/office/drawing/2016/5/13/chartex" xmlns:cx8="http://schemas.microsoft.com/office/drawing/2016/5/14/chartex" xmlns:mc="http://schemas.openxmlformats.org/markup-compatibility/2006" xmlns:aink="http://schemas.microsoft.com/office/drawing/2016/ink" xmlns:am3d="http://schemas.microsoft.com/office/drawing/2017/model3d" xmlns:o="urn:schemas-microsoft-com:office:office" xmlns:r="http://schemas.openxmlformats.org/officeDocument/2006/relationships" xmlns:m="http://schemas.openxmlformats.org/officeDocument/2006/math" xmlns:v="urn:schemas-microsoft-com:vml" xmlns:wp14="http://schemas.microsoft.com/office/word/2010/wordprocessingDrawing" xmlns:wp="http://schemas.openxmlformats.org/drawingml/2006/wordprocessingDrawing" xmlns:w10="urn:schemas-microsoft-com:office:word" xmlns:w="http://schemas.openxmlformats.org/wordprocessingml/2006/main" xmlns:w14="http://schemas.microsoft.com/office/word/2010/wordml" xmlns:w15="http://schemas.microsoft.com/office/word/2012/wordml" xmlns:w16cex="http://schemas.microsoft.com/office/word/2018/wordml/cex" xmlns:w16cid="http://schemas.microsoft.com/office/word/2016/wordml/cid" xmlns:w16="http://schemas.microsoft.com/office/word/2018/wordml" xmlns:w16se="http://schemas.microsoft.com/office/word/2015/wordml/symex" xmlns:wpg="http://schemas.microsoft.com/office/word/2010/wordprocessingGroup" xmlns:wpi="http://schemas.microsoft.com/office/word/2010/wordprocessingInk" xmlns:wne="http://schemas.microsoft.com/office/word/2006/wordml" xmlns:wps="http://schemas.microsoft.com/office/word/2010/wordprocessingShape" mc:Ignorable="w14 w15 w16se w16cid w16 w16cex wp14">
-  <w15:commentEx w15:paraId="2F2E3540" w15:done="0"/>
-  <w15:commentEx w15:paraId="1AE5C595" w15:done="0"/>
   <w15:commentEx w15:paraId="3FBBAC48" w15:done="0"/>
   <w15:commentEx w15:paraId="10B6763E" w15:done="0"/>
   <w15:commentEx w15:paraId="6A00B546" w15:done="0"/>
@@ -8672,8 +8871,6 @@
 
 <file path=word/commentsExtensible.xml><?xml version="1.0" encoding="utf-8"?>
 <w16cex:commentsExtensible xmlns:wpc="http://schemas.microsoft.com/office/word/2010/wordprocessingCanvas" xmlns:cx="http://schemas.microsoft.com/office/drawing/2014/chartex" xmlns:cx1="http://schemas.microsoft.com/office/drawing/2015/9/8/chartex" xmlns:cx2="http://schemas.microsoft.com/office/drawing/2015/10/21/chartex" xmlns:cx3="http://schemas.microsoft.com/office/drawing/2016/5/9/chartex" xmlns:cx4="http://schemas.microsoft.com/office/drawing/2016/5/10/chartex" xmlns:cx5="http://schemas.microsoft.com/office/drawing/2016/5/11/chartex" xmlns:cx6="http://schemas.microsoft.com/office/drawing/2016/5/12/chartex" xmlns:cx7="http://schemas.microsoft.com/office/drawing/2016/5/13/chartex" xmlns:cx8="http://schemas.microsoft.com/office/drawing/2016/5/14/chartex" xmlns:mc="http://schemas.openxmlformats.org/markup-compatibility/2006" xmlns:aink="http://schemas.microsoft.com/office/drawing/2016/ink" xmlns:am3d="http://schemas.microsoft.com/office/drawing/2017/model3d" xmlns:o="urn:schemas-microsoft-com:office:office" xmlns:r="http://schemas.openxmlformats.org/officeDocument/2006/relationships" xmlns:m="http://schemas.openxmlformats.org/officeDocument/2006/math" xmlns:v="urn:schemas-microsoft-com:vml" xmlns:wp14="http://schemas.microsoft.com/office/word/2010/wordprocessingDrawing" xmlns:wp="http://schemas.openxmlformats.org/drawingml/2006/wordprocessingDrawing" xmlns:w10="urn:schemas-microsoft-com:office:word" xmlns:w="http://schemas.openxmlformats.org/wordprocessingml/2006/main" xmlns:w14="http://schemas.microsoft.com/office/word/2010/wordml" xmlns:w15="http://schemas.microsoft.com/office/word/2012/wordml" xmlns:w16cex="http://schemas.microsoft.com/office/word/2018/wordml/cex" xmlns:w16cid="http://schemas.microsoft.com/office/word/2016/wordml/cid" xmlns:w16="http://schemas.microsoft.com/office/word/2018/wordml" xmlns:w16se="http://schemas.microsoft.com/office/word/2015/wordml/symex" xmlns:wpg="http://schemas.microsoft.com/office/word/2010/wordprocessingGroup" xmlns:wpi="http://schemas.microsoft.com/office/word/2010/wordprocessingInk" xmlns:wne="http://schemas.microsoft.com/office/word/2006/wordml" xmlns:wps="http://schemas.microsoft.com/office/word/2010/wordprocessingShape" mc:Ignorable="w14 w15 w16se w16cid w16 w16cex wp14">
-  <w16cex:commentExtensible w16cex:durableId="24098AC2" w16cex:dateUtc="2021-03-27T09:43:00Z"/>
-  <w16cex:commentExtensible w16cex:durableId="240AFBAA" w16cex:dateUtc="2021-03-28T10:57:00Z"/>
   <w16cex:commentExtensible w16cex:durableId="240EB4FB" w16cex:dateUtc="2021-03-31T06:44:00Z"/>
   <w16cex:commentExtensible w16cex:durableId="24098AE8" w16cex:dateUtc="2021-03-27T09:43:00Z"/>
   <w16cex:commentExtensible w16cex:durableId="240AE047" w16cex:dateUtc="2021-03-28T09:00:00Z"/>
@@ -8684,8 +8881,6 @@
 
 <file path=word/commentsIds.xml><?xml version="1.0" encoding="utf-8"?>
 <w16cid:commentsIds xmlns:wpc="http://schemas.microsoft.com/office/word/2010/wordprocessingCanvas" xmlns:cx="http://schemas.microsoft.com/office/drawing/2014/chartex" xmlns:cx1="http://schemas.microsoft.com/office/drawing/2015/9/8/chartex" xmlns:cx2="http://schemas.microsoft.com/office/drawing/2015/10/21/chartex" xmlns:cx3="http://schemas.microsoft.com/office/drawing/2016/5/9/chartex" xmlns:cx4="http://schemas.microsoft.com/office/drawing/2016/5/10/chartex" xmlns:cx5="http://schemas.microsoft.com/office/drawing/2016/5/11/chartex" xmlns:cx6="http://schemas.microsoft.com/office/drawing/2016/5/12/chartex" xmlns:cx7="http://schemas.microsoft.com/office/drawing/2016/5/13/chartex" xmlns:cx8="http://schemas.microsoft.com/office/drawing/2016/5/14/chartex" xmlns:mc="http://schemas.openxmlformats.org/markup-compatibility/2006" xmlns:aink="http://schemas.microsoft.com/office/drawing/2016/ink" xmlns:am3d="http://schemas.microsoft.com/office/drawing/2017/model3d" xmlns:o="urn:schemas-microsoft-com:office:office" xmlns:r="http://schemas.openxmlformats.org/officeDocument/2006/relationships" xmlns:m="http://schemas.openxmlformats.org/officeDocument/2006/math" xmlns:v="urn:schemas-microsoft-com:vml" xmlns:wp14="http://schemas.microsoft.com/office/word/2010/wordprocessingDrawing" xmlns:wp="http://schemas.openxmlformats.org/drawingml/2006/wordprocessingDrawing" xmlns:w10="urn:schemas-microsoft-com:office:word" xmlns:w="http://schemas.openxmlformats.org/wordprocessingml/2006/main" xmlns:w14="http://schemas.microsoft.com/office/word/2010/wordml" xmlns:w15="http://schemas.microsoft.com/office/word/2012/wordml" xmlns:w16cex="http://schemas.microsoft.com/office/word/2018/wordml/cex" xmlns:w16cid="http://schemas.microsoft.com/office/word/2016/wordml/cid" xmlns:w16="http://schemas.microsoft.com/office/word/2018/wordml" xmlns:w16se="http://schemas.microsoft.com/office/word/2015/wordml/symex" xmlns:wpg="http://schemas.microsoft.com/office/word/2010/wordprocessingGroup" xmlns:wpi="http://schemas.microsoft.com/office/word/2010/wordprocessingInk" xmlns:wne="http://schemas.microsoft.com/office/word/2006/wordml" xmlns:wps="http://schemas.microsoft.com/office/word/2010/wordprocessingShape" mc:Ignorable="w14 w15 w16se w16cid w16 w16cex wp14">
-  <w16cid:commentId w16cid:paraId="2F2E3540" w16cid:durableId="24098AC2"/>
-  <w16cid:commentId w16cid:paraId="1AE5C595" w16cid:durableId="240AFBAA"/>
   <w16cid:commentId w16cid:paraId="3FBBAC48" w16cid:durableId="240EB4FB"/>
   <w16cid:commentId w16cid:paraId="10B6763E" w16cid:durableId="24098AE8"/>
   <w16cid:commentId w16cid:paraId="6A00B546" w16cid:durableId="240AE047"/>
@@ -10117,11 +10312,11 @@
 
 <file path=word/people.xml><?xml version="1.0" encoding="utf-8"?>
 <w15:people xmlns:wpc="http://schemas.microsoft.com/office/word/2010/wordprocessingCanvas" xmlns:cx="http://schemas.microsoft.com/office/drawing/2014/chartex" xmlns:cx1="http://schemas.microsoft.com/office/drawing/2015/9/8/chartex" xmlns:cx2="http://schemas.microsoft.com/office/drawing/2015/10/21/chartex" xmlns:cx3="http://schemas.microsoft.com/office/drawing/2016/5/9/chartex" xmlns:cx4="http://schemas.microsoft.com/office/drawing/2016/5/10/chartex" xmlns:cx5="http://schemas.microsoft.com/office/drawing/2016/5/11/chartex" xmlns:cx6="http://schemas.microsoft.com/office/drawing/2016/5/12/chartex" xmlns:cx7="http://schemas.microsoft.com/office/drawing/2016/5/13/chartex" xmlns:cx8="http://schemas.microsoft.com/office/drawing/2016/5/14/chartex" xmlns:mc="http://schemas.openxmlformats.org/markup-compatibility/2006" xmlns:aink="http://schemas.microsoft.com/office/drawing/2016/ink" xmlns:am3d="http://schemas.microsoft.com/office/drawing/2017/model3d" xmlns:o="urn:schemas-microsoft-com:office:office" xmlns:r="http://schemas.openxmlformats.org/officeDocument/2006/relationships" xmlns:m="http://schemas.openxmlformats.org/officeDocument/2006/math" xmlns:v="urn:schemas-microsoft-com:vml" xmlns:wp14="http://schemas.microsoft.com/office/word/2010/wordprocessingDrawing" xmlns:wp="http://schemas.openxmlformats.org/drawingml/2006/wordprocessingDrawing" xmlns:w10="urn:schemas-microsoft-com:office:word" xmlns:w="http://schemas.openxmlformats.org/wordprocessingml/2006/main" xmlns:w14="http://schemas.microsoft.com/office/word/2010/wordml" xmlns:w15="http://schemas.microsoft.com/office/word/2012/wordml" xmlns:w16cex="http://schemas.microsoft.com/office/word/2018/wordml/cex" xmlns:w16cid="http://schemas.microsoft.com/office/word/2016/wordml/cid" xmlns:w16="http://schemas.microsoft.com/office/word/2018/wordml" xmlns:w16se="http://schemas.microsoft.com/office/word/2015/wordml/symex" xmlns:wpg="http://schemas.microsoft.com/office/word/2010/wordprocessingGroup" xmlns:wpi="http://schemas.microsoft.com/office/word/2010/wordprocessingInk" xmlns:wne="http://schemas.microsoft.com/office/word/2006/wordml" xmlns:wps="http://schemas.microsoft.com/office/word/2010/wordprocessingShape" mc:Ignorable="w14 w15 w16se w16cid w16 w16cex wp14">
+  <w15:person w15:author="Anisa Mohamed Hassan">
+    <w15:presenceInfo w15:providerId="None" w15:userId="Anisa Mohamed Hassan"/>
+  </w15:person>
   <w15:person w15:author="Tristan Rottevig Møller">
     <w15:presenceInfo w15:providerId="None" w15:userId="Tristan Rottevig Møller"/>
-  </w15:person>
-  <w15:person w15:author="Anisa Mohamed Hassan">
-    <w15:presenceInfo w15:providerId="None" w15:userId="Anisa Mohamed Hassan"/>
   </w15:person>
 </w15:people>
 </file>
@@ -10775,7 +10970,6 @@
   <w:style w:type="character" w:default="1" w:styleId="DefaultParagraphFont">
     <w:name w:val="Default Paragraph Font"/>
     <w:uiPriority w:val="1"/>
-    <w:semiHidden/>
     <w:unhideWhenUsed/>
   </w:style>
   <w:style w:type="table" w:default="1" w:styleId="TableNormal">
@@ -10979,52 +11173,6 @@
       <w:contextualSpacing/>
     </w:pPr>
   </w:style>
-  <w:style w:type="paragraph" w:styleId="Header">
-    <w:name w:val="header"/>
-    <w:basedOn w:val="Normal"/>
-    <w:link w:val="HeaderChar"/>
-    <w:uiPriority w:val="99"/>
-    <w:semiHidden/>
-    <w:unhideWhenUsed/>
-    <w:rsid w:val="00091ECC"/>
-    <w:pPr>
-      <w:tabs>
-        <w:tab w:val="center" w:pos="4819"/>
-        <w:tab w:val="right" w:pos="9638"/>
-      </w:tabs>
-    </w:pPr>
-  </w:style>
-  <w:style w:type="character" w:customStyle="1" w:styleId="HeaderChar">
-    <w:name w:val="Header Char"/>
-    <w:basedOn w:val="DefaultParagraphFont"/>
-    <w:link w:val="Header"/>
-    <w:uiPriority w:val="99"/>
-    <w:semiHidden/>
-    <w:rsid w:val="00091ECC"/>
-  </w:style>
-  <w:style w:type="paragraph" w:styleId="Footer">
-    <w:name w:val="footer"/>
-    <w:basedOn w:val="Normal"/>
-    <w:link w:val="FooterChar"/>
-    <w:uiPriority w:val="99"/>
-    <w:semiHidden/>
-    <w:unhideWhenUsed/>
-    <w:rsid w:val="00091ECC"/>
-    <w:pPr>
-      <w:tabs>
-        <w:tab w:val="center" w:pos="4819"/>
-        <w:tab w:val="right" w:pos="9638"/>
-      </w:tabs>
-    </w:pPr>
-  </w:style>
-  <w:style w:type="character" w:customStyle="1" w:styleId="FooterChar">
-    <w:name w:val="Footer Char"/>
-    <w:basedOn w:val="DefaultParagraphFont"/>
-    <w:link w:val="Footer"/>
-    <w:uiPriority w:val="99"/>
-    <w:semiHidden/>
-    <w:rsid w:val="00091ECC"/>
-  </w:style>
   <w:style w:type="paragraph" w:styleId="TOCHeading">
     <w:name w:val="TOC Heading"/>
     <w:basedOn w:val="Heading1"/>
@@ -11032,7 +11180,7 @@
     <w:uiPriority w:val="39"/>
     <w:unhideWhenUsed/>
     <w:qFormat/>
-    <w:rsid w:val="00091ECC"/>
+    <w:rsid w:val="00E40ECF"/>
     <w:pPr>
       <w:numPr>
         <w:numId w:val="0"/>
@@ -11050,7 +11198,7 @@
     <w:autoRedefine/>
     <w:uiPriority w:val="39"/>
     <w:unhideWhenUsed/>
-    <w:rsid w:val="00091ECC"/>
+    <w:rsid w:val="00E40ECF"/>
     <w:pPr>
       <w:spacing w:after="100"/>
       <w:ind w:left="240"/>
@@ -11063,7 +11211,7 @@
     <w:autoRedefine/>
     <w:uiPriority w:val="39"/>
     <w:unhideWhenUsed/>
-    <w:rsid w:val="00091ECC"/>
+    <w:rsid w:val="00E40ECF"/>
     <w:pPr>
       <w:spacing w:after="100"/>
     </w:pPr>
@@ -11073,7 +11221,7 @@
     <w:basedOn w:val="DefaultParagraphFont"/>
     <w:uiPriority w:val="99"/>
     <w:unhideWhenUsed/>
-    <w:rsid w:val="00091ECC"/>
+    <w:rsid w:val="00E40ECF"/>
     <w:rPr>
       <w:color w:val="0563C1" w:themeColor="hyperlink"/>
       <w:u w:val="single"/>
@@ -11085,7 +11233,7 @@
     <w:uiPriority w:val="99"/>
     <w:semiHidden/>
     <w:unhideWhenUsed/>
-    <w:rsid w:val="00091ECC"/>
+    <w:rsid w:val="00BB3942"/>
     <w:rPr>
       <w:sz w:val="16"/>
       <w:szCs w:val="16"/>
@@ -11098,7 +11246,7 @@
     <w:uiPriority w:val="99"/>
     <w:semiHidden/>
     <w:unhideWhenUsed/>
-    <w:rsid w:val="00091ECC"/>
+    <w:rsid w:val="00BB3942"/>
     <w:rPr>
       <w:sz w:val="20"/>
       <w:szCs w:val="20"/>
@@ -11110,7 +11258,7 @@
     <w:link w:val="CommentText"/>
     <w:uiPriority w:val="99"/>
     <w:semiHidden/>
-    <w:rsid w:val="00091ECC"/>
+    <w:rsid w:val="00BB3942"/>
     <w:rPr>
       <w:sz w:val="20"/>
       <w:szCs w:val="20"/>
@@ -11124,7 +11272,7 @@
     <w:uiPriority w:val="99"/>
     <w:semiHidden/>
     <w:unhideWhenUsed/>
-    <w:rsid w:val="00091ECC"/>
+    <w:rsid w:val="00BB3942"/>
     <w:rPr>
       <w:b/>
       <w:bCs/>
@@ -11136,7 +11284,7 @@
     <w:link w:val="CommentSubject"/>
     <w:uiPriority w:val="99"/>
     <w:semiHidden/>
-    <w:rsid w:val="00091ECC"/>
+    <w:rsid w:val="00BB3942"/>
     <w:rPr>
       <w:b/>
       <w:bCs/>
@@ -11151,7 +11299,7 @@
     <w:uiPriority w:val="99"/>
     <w:semiHidden/>
     <w:unhideWhenUsed/>
-    <w:rsid w:val="00091ECC"/>
+    <w:rsid w:val="00BB3942"/>
     <w:rPr>
       <w:rFonts w:ascii="Segoe UI" w:hAnsi="Segoe UI" w:cs="Segoe UI"/>
       <w:sz w:val="18"/>
@@ -11164,7 +11312,7 @@
     <w:link w:val="BalloonText"/>
     <w:uiPriority w:val="99"/>
     <w:semiHidden/>
-    <w:rsid w:val="00091ECC"/>
+    <w:rsid w:val="00BB3942"/>
     <w:rPr>
       <w:rFonts w:ascii="Segoe UI" w:hAnsi="Segoe UI" w:cs="Segoe UI"/>
       <w:sz w:val="18"/>
@@ -11178,7 +11326,7 @@
     <w:uiPriority w:val="99"/>
     <w:semiHidden/>
     <w:unhideWhenUsed/>
-    <w:rsid w:val="00091ECC"/>
+    <w:rsid w:val="005934D2"/>
     <w:rPr>
       <w:sz w:val="20"/>
       <w:szCs w:val="20"/>
@@ -11190,7 +11338,7 @@
     <w:link w:val="FootnoteText"/>
     <w:uiPriority w:val="99"/>
     <w:semiHidden/>
-    <w:rsid w:val="00091ECC"/>
+    <w:rsid w:val="005934D2"/>
     <w:rPr>
       <w:sz w:val="20"/>
       <w:szCs w:val="20"/>
@@ -11202,7 +11350,7 @@
     <w:uiPriority w:val="99"/>
     <w:semiHidden/>
     <w:unhideWhenUsed/>
-    <w:rsid w:val="00091ECC"/>
+    <w:rsid w:val="005934D2"/>
     <w:rPr>
       <w:vertAlign w:val="superscript"/>
     </w:rPr>
@@ -11213,7 +11361,7 @@
     <w:next w:val="Normal"/>
     <w:uiPriority w:val="37"/>
     <w:unhideWhenUsed/>
-    <w:rsid w:val="00091ECC"/>
+    <w:rsid w:val="005934D2"/>
   </w:style>
   <w:style w:type="paragraph" w:styleId="Caption">
     <w:name w:val="caption"/>
@@ -11222,7 +11370,7 @@
     <w:uiPriority w:val="35"/>
     <w:unhideWhenUsed/>
     <w:qFormat/>
-    <w:rsid w:val="00091ECC"/>
+    <w:rsid w:val="00B23DDB"/>
     <w:pPr>
       <w:spacing w:after="200"/>
     </w:pPr>
@@ -11241,7 +11389,7 @@
     <w:autoRedefine/>
     <w:uiPriority w:val="39"/>
     <w:unhideWhenUsed/>
-    <w:rsid w:val="00091ECC"/>
+    <w:rsid w:val="00CA57A8"/>
     <w:pPr>
       <w:spacing w:after="100"/>
       <w:ind w:left="480"/>
@@ -11252,7 +11400,7 @@
     <w:link w:val="NoSpacingChar"/>
     <w:uiPriority w:val="1"/>
     <w:qFormat/>
-    <w:rsid w:val="00091ECC"/>
+    <w:rsid w:val="006674EB"/>
     <w:rPr>
       <w:rFonts w:eastAsiaTheme="minorEastAsia"/>
       <w:sz w:val="22"/>
@@ -11264,7 +11412,7 @@
     <w:basedOn w:val="DefaultParagraphFont"/>
     <w:link w:val="NoSpacing"/>
     <w:uiPriority w:val="1"/>
-    <w:rsid w:val="00091ECC"/>
+    <w:rsid w:val="006674EB"/>
     <w:rPr>
       <w:rFonts w:eastAsiaTheme="minorEastAsia"/>
       <w:sz w:val="22"/>
@@ -11275,7 +11423,7 @@
     <w:name w:val="Table Grid"/>
     <w:basedOn w:val="TableNormal"/>
     <w:uiPriority w:val="39"/>
-    <w:rsid w:val="00091ECC"/>
+    <w:rsid w:val="008B6919"/>
     <w:tblPr>
       <w:tblBorders>
         <w:top w:val="single" w:sz="4" w:space="0" w:color="auto"/>
@@ -11291,7 +11439,7 @@
     <w:name w:val="Plain Table 5"/>
     <w:basedOn w:val="TableNormal"/>
     <w:uiPriority w:val="45"/>
-    <w:rsid w:val="00091ECC"/>
+    <w:rsid w:val="008B6919"/>
     <w:tblPr>
       <w:tblStyleRowBandSize w:val="1"/>
       <w:tblStyleColBandSize w:val="1"/>
@@ -11408,7 +11556,7 @@
     <w:name w:val="Grid Table 1 Light"/>
     <w:basedOn w:val="TableNormal"/>
     <w:uiPriority w:val="46"/>
-    <w:rsid w:val="00091ECC"/>
+    <w:rsid w:val="008B6919"/>
     <w:tblPr>
       <w:tblStyleRowBandSize w:val="1"/>
       <w:tblStyleColBandSize w:val="1"/>
@@ -11462,7 +11610,7 @@
     <w:name w:val="Grid Table 1 Light Accent 2"/>
     <w:basedOn w:val="TableNormal"/>
     <w:uiPriority w:val="46"/>
-    <w:rsid w:val="00091ECC"/>
+    <w:rsid w:val="008B6919"/>
     <w:tblPr>
       <w:tblStyleRowBandSize w:val="1"/>
       <w:tblStyleColBandSize w:val="1"/>
@@ -11516,7 +11664,7 @@
     <w:name w:val="Grid Table 1 Light Accent 1"/>
     <w:basedOn w:val="TableNormal"/>
     <w:uiPriority w:val="46"/>
-    <w:rsid w:val="00091ECC"/>
+    <w:rsid w:val="008B6919"/>
     <w:tblPr>
       <w:tblStyleRowBandSize w:val="1"/>
       <w:tblStyleColBandSize w:val="1"/>
@@ -11570,7 +11718,7 @@
     <w:name w:val="Grid Table 1 Light Accent 5"/>
     <w:basedOn w:val="TableNormal"/>
     <w:uiPriority w:val="46"/>
-    <w:rsid w:val="00091ECC"/>
+    <w:rsid w:val="008B6919"/>
     <w:tblPr>
       <w:tblStyleRowBandSize w:val="1"/>
       <w:tblStyleColBandSize w:val="1"/>
@@ -11624,7 +11772,7 @@
     <w:name w:val="Grid Table 2 Accent 5"/>
     <w:basedOn w:val="TableNormal"/>
     <w:uiPriority w:val="47"/>
-    <w:rsid w:val="00091ECC"/>
+    <w:rsid w:val="008B6919"/>
     <w:tblPr>
       <w:tblStyleRowBandSize w:val="1"/>
       <w:tblStyleColBandSize w:val="1"/>
@@ -11696,7 +11844,7 @@
     <w:name w:val="Grid Table 3 Accent 1"/>
     <w:basedOn w:val="TableNormal"/>
     <w:uiPriority w:val="48"/>
-    <w:rsid w:val="00091ECC"/>
+    <w:rsid w:val="008B6919"/>
     <w:tblPr>
       <w:tblStyleRowBandSize w:val="1"/>
       <w:tblStyleColBandSize w:val="1"/>
@@ -11829,7 +11977,7 @@
     <w:name w:val="Grid Table 3 Accent 5"/>
     <w:basedOn w:val="TableNormal"/>
     <w:uiPriority w:val="48"/>
-    <w:rsid w:val="00091ECC"/>
+    <w:rsid w:val="008B6919"/>
     <w:tblPr>
       <w:tblStyleRowBandSize w:val="1"/>
       <w:tblStyleColBandSize w:val="1"/>
@@ -11962,7 +12110,7 @@
     <w:name w:val="Grid Table 2 Accent 1"/>
     <w:basedOn w:val="TableNormal"/>
     <w:uiPriority w:val="47"/>
-    <w:rsid w:val="00091ECC"/>
+    <w:rsid w:val="008B6919"/>
     <w:tblPr>
       <w:tblStyleRowBandSize w:val="1"/>
       <w:tblStyleColBandSize w:val="1"/>
@@ -12034,7 +12182,7 @@
     <w:name w:val="Grid Table 2"/>
     <w:basedOn w:val="TableNormal"/>
     <w:uiPriority w:val="47"/>
-    <w:rsid w:val="00091ECC"/>
+    <w:rsid w:val="008B6919"/>
     <w:tblPr>
       <w:tblStyleRowBandSize w:val="1"/>
       <w:tblStyleColBandSize w:val="1"/>
@@ -12106,7 +12254,7 @@
     <w:name w:val="Grid Table 2 Accent 4"/>
     <w:basedOn w:val="TableNormal"/>
     <w:uiPriority w:val="47"/>
-    <w:rsid w:val="00091ECC"/>
+    <w:rsid w:val="008B6919"/>
     <w:tblPr>
       <w:tblStyleRowBandSize w:val="1"/>
       <w:tblStyleColBandSize w:val="1"/>
@@ -12173,6 +12321,52 @@
         <w:shd w:val="clear" w:color="auto" w:fill="FFF2CC" w:themeFill="accent4" w:themeFillTint="33"/>
       </w:tcPr>
     </w:tblStylePr>
+  </w:style>
+  <w:style w:type="paragraph" w:styleId="Header">
+    <w:name w:val="header"/>
+    <w:basedOn w:val="Normal"/>
+    <w:link w:val="HeaderChar"/>
+    <w:uiPriority w:val="99"/>
+    <w:semiHidden/>
+    <w:unhideWhenUsed/>
+    <w:rsid w:val="00091ECC"/>
+    <w:pPr>
+      <w:tabs>
+        <w:tab w:val="center" w:pos="4819"/>
+        <w:tab w:val="right" w:pos="9638"/>
+      </w:tabs>
+    </w:pPr>
+  </w:style>
+  <w:style w:type="character" w:customStyle="1" w:styleId="HeaderChar">
+    <w:name w:val="Header Char"/>
+    <w:basedOn w:val="DefaultParagraphFont"/>
+    <w:link w:val="Header"/>
+    <w:uiPriority w:val="99"/>
+    <w:semiHidden/>
+    <w:rsid w:val="000E7882"/>
+  </w:style>
+  <w:style w:type="paragraph" w:styleId="Footer">
+    <w:name w:val="footer"/>
+    <w:basedOn w:val="Normal"/>
+    <w:link w:val="FooterChar"/>
+    <w:uiPriority w:val="99"/>
+    <w:semiHidden/>
+    <w:unhideWhenUsed/>
+    <w:rsid w:val="00091ECC"/>
+    <w:pPr>
+      <w:tabs>
+        <w:tab w:val="center" w:pos="4819"/>
+        <w:tab w:val="right" w:pos="9638"/>
+      </w:tabs>
+    </w:pPr>
+  </w:style>
+  <w:style w:type="character" w:customStyle="1" w:styleId="FooterChar">
+    <w:name w:val="Footer Char"/>
+    <w:basedOn w:val="DefaultParagraphFont"/>
+    <w:link w:val="Footer"/>
+    <w:uiPriority w:val="99"/>
+    <w:semiHidden/>
+    <w:rsid w:val="000E7882"/>
   </w:style>
 </w:styles>
 </file>
@@ -12639,7 +12833,7 @@
 </file>
 
 <file path=customXml/itemProps1.xml><?xml version="1.0" encoding="utf-8"?>
-<ds:datastoreItem xmlns:ds="http://schemas.openxmlformats.org/officeDocument/2006/customXml" ds:itemID="{080DFB5B-B0F4-46F7-B184-375AAB7C0497}">
+<ds:datastoreItem xmlns:ds="http://schemas.openxmlformats.org/officeDocument/2006/customXml" ds:itemID="{06F15FBF-F127-432D-8F30-9314CC8EF8EF}">
   <ds:schemaRefs>
     <ds:schemaRef ds:uri="http://schemas.openxmlformats.org/officeDocument/2006/bibliography"/>
   </ds:schemaRefs>

</xml_diff>